<commit_message>
update progress record format
</commit_message>
<xml_diff>
--- a/man/progress_report/progressreportgroup3.docx
+++ b/man/progress_report/progressreportgroup3.docx
@@ -30,8 +30,6 @@
                 <w:lang w:eastAsia="zh-HK"/>
               </w:rPr>
             </w:pPr>
-            <w:bookmarkStart w:id="0" w:name="_GoBack"/>
-            <w:bookmarkEnd w:id="0"/>
             <w:r>
               <w:rPr>
                 <w:rFonts w:hint="eastAsia"/>
@@ -101,20 +99,7 @@
                 <w:rFonts w:hint="eastAsia"/>
                 <w:lang w:eastAsia="zh-HK"/>
               </w:rPr>
-              <w:t xml:space="preserve">Requirement  </w:t>
-            </w:r>
-            <w:r>
-              <w:rPr>
-                <w:lang w:eastAsia="zh-HK"/>
-              </w:rPr>
-              <w:t>C</w:t>
-            </w:r>
-            <w:r>
-              <w:rPr>
-                <w:rFonts w:hint="eastAsia"/>
-                <w:lang w:eastAsia="zh-HK"/>
-              </w:rPr>
-              <w:t>omplete%</w:t>
+              <w:t>Progress</w:t>
             </w:r>
           </w:p>
         </w:tc>
@@ -3722,6 +3707,13 @@
           <w:lang w:eastAsia="zh-HK"/>
         </w:rPr>
       </w:pPr>
+    </w:p>
+    <w:p>
+      <w:r>
+        <w:br w:type="page"/>
+      </w:r>
+      <w:bookmarkStart w:id="0" w:name="_GoBack"/>
+      <w:bookmarkEnd w:id="0"/>
     </w:p>
     <w:tbl>
       <w:tblPr>
@@ -3763,6 +3755,7 @@
                 <w:sz w:val="31"/>
                 <w:szCs w:val="31"/>
               </w:rPr>
+              <w:lastRenderedPageBreak/>
               <w:t>Document</w:t>
             </w:r>
             <w:r>
@@ -3785,7 +3778,7 @@
         </w:tc>
         <w:tc>
           <w:tcPr>
-            <w:tcW w:w="226" w:type="dxa"/>
+            <w:tcW w:w="236" w:type="dxa"/>
           </w:tcPr>
           <w:p>
             <w:pPr>
@@ -3851,7 +3844,7 @@
         </w:tc>
         <w:tc>
           <w:tcPr>
-            <w:tcW w:w="226" w:type="dxa"/>
+            <w:tcW w:w="236" w:type="dxa"/>
           </w:tcPr>
           <w:p>
             <w:pPr>
@@ -3900,7 +3893,7 @@
         </w:trPr>
         <w:tc>
           <w:tcPr>
-            <w:tcW w:w="3970" w:type="dxa"/>
+            <w:tcW w:w="3980" w:type="dxa"/>
             <w:gridSpan w:val="2"/>
           </w:tcPr>
           <w:p>
@@ -3970,7 +3963,6 @@
                 <w:sz w:val="22"/>
                 <w:szCs w:val="22"/>
               </w:rPr>
-              <w:lastRenderedPageBreak/>
               <w:t>Version</w:t>
             </w:r>
           </w:p>

</xml_diff>

<commit_message>
update web progress record
tell me if we are doing more than that
</commit_message>
<xml_diff>
--- a/man/progress_report/progressreportgroup3.docx
+++ b/man/progress_report/progressreportgroup3.docx
@@ -24,12 +24,209 @@
           <w:tcPr>
             <w:tcW w:w="2093" w:type="dxa"/>
           </w:tcPr>
-          <w:p>
-            <w:pPr>
-              <w:rPr>
-                <w:lang w:eastAsia="zh-HK"/>
-              </w:rPr>
-            </w:pPr>
+          <w:bookmarkStart w:id="0" w:name="_GoBack"/>
+          <w:bookmarkEnd w:id="0"/>
+          <w:p>
+            <w:pPr>
+              <w:rPr>
+                <w:lang w:eastAsia="zh-HK"/>
+              </w:rPr>
+            </w:pPr>
+            <w:r>
+              <w:rPr>
+                <w:rFonts w:hint="eastAsia"/>
+                <w:noProof/>
+              </w:rPr>
+              <mc:AlternateContent>
+                <mc:Choice Requires="wps">
+                  <w:drawing>
+                    <wp:anchor distT="0" distB="0" distL="114300" distR="114300" simplePos="0" relativeHeight="251659264" behindDoc="0" locked="0" layoutInCell="1" allowOverlap="1" wp14:anchorId="0952D3C6" wp14:editId="499318E8">
+                      <wp:simplePos x="0" y="0"/>
+                      <wp:positionH relativeFrom="column">
+                        <wp:posOffset>79919</wp:posOffset>
+                      </wp:positionH>
+                      <wp:positionV relativeFrom="paragraph">
+                        <wp:posOffset>-552615</wp:posOffset>
+                      </wp:positionV>
+                      <wp:extent cx="4013860" cy="380010"/>
+                      <wp:effectExtent l="0" t="0" r="24765" b="20320"/>
+                      <wp:wrapNone/>
+                      <wp:docPr id="1" name="Text Box 1"/>
+                      <wp:cNvGraphicFramePr/>
+                      <a:graphic xmlns:a="http://schemas.openxmlformats.org/drawingml/2006/main">
+                        <a:graphicData uri="http://schemas.microsoft.com/office/word/2010/wordprocessingShape">
+                          <wps:wsp>
+                            <wps:cNvSpPr txBox="1"/>
+                            <wps:spPr>
+                              <a:xfrm>
+                                <a:off x="0" y="0"/>
+                                <a:ext cx="4013860" cy="380010"/>
+                              </a:xfrm>
+                              <a:prstGeom prst="rect">
+                                <a:avLst/>
+                              </a:prstGeom>
+                              <a:solidFill>
+                                <a:schemeClr val="lt1"/>
+                              </a:solidFill>
+                              <a:ln w="6350">
+                                <a:solidFill>
+                                  <a:prstClr val="black"/>
+                                </a:solidFill>
+                              </a:ln>
+                              <a:effectLst/>
+                            </wps:spPr>
+                            <wps:style>
+                              <a:lnRef idx="0">
+                                <a:schemeClr val="accent1"/>
+                              </a:lnRef>
+                              <a:fillRef idx="0">
+                                <a:schemeClr val="accent1"/>
+                              </a:fillRef>
+                              <a:effectRef idx="0">
+                                <a:schemeClr val="accent1"/>
+                              </a:effectRef>
+                              <a:fontRef idx="minor">
+                                <a:schemeClr val="dk1"/>
+                              </a:fontRef>
+                            </wps:style>
+                            <wps:txbx>
+                              <w:txbxContent>
+                                <w:p>
+                                  <w:pPr>
+                                    <w:rPr>
+                                      <w:b/>
+                                      <w:sz w:val="32"/>
+                                      <w:szCs w:val="32"/>
+                                      <w:lang w:eastAsia="zh-HK"/>
+                                    </w:rPr>
+                                  </w:pPr>
+                                  <w:r>
+                                    <w:rPr>
+                                      <w:rFonts w:hint="eastAsia"/>
+                                      <w:b/>
+                                      <w:sz w:val="32"/>
+                                      <w:szCs w:val="32"/>
+                                      <w:lang w:eastAsia="zh-HK"/>
+                                    </w:rPr>
+                                    <w:t xml:space="preserve">CS221 </w:t>
+                                  </w:r>
+                                  <w:r>
+                                    <w:rPr>
+                                      <w:rFonts w:hint="eastAsia"/>
+                                      <w:b/>
+                                      <w:sz w:val="32"/>
+                                      <w:szCs w:val="32"/>
+                                      <w:lang w:eastAsia="zh-HK"/>
+                                    </w:rPr>
+                                    <w:t xml:space="preserve">Group 3 </w:t>
+                                  </w:r>
+                                  <w:r>
+                                    <w:rPr>
+                                      <w:rFonts w:hint="eastAsia"/>
+                                      <w:b/>
+                                      <w:sz w:val="32"/>
+                                      <w:szCs w:val="32"/>
+                                      <w:lang w:eastAsia="zh-HK"/>
+                                    </w:rPr>
+                                    <w:t>project</w:t>
+                                  </w:r>
+                                  <w:r>
+                                    <w:rPr>
+                                      <w:rFonts w:hint="eastAsia"/>
+                                      <w:b/>
+                                      <w:sz w:val="32"/>
+                                      <w:szCs w:val="32"/>
+                                      <w:lang w:eastAsia="zh-HK"/>
+                                    </w:rPr>
+                                    <w:t xml:space="preserve"> progress</w:t>
+                                  </w:r>
+                                </w:p>
+                              </w:txbxContent>
+                            </wps:txbx>
+                            <wps:bodyPr rot="0" spcFirstLastPara="0" vertOverflow="overflow" horzOverflow="overflow" vert="horz" wrap="square" lIns="91440" tIns="45720" rIns="91440" bIns="45720" numCol="1" spcCol="0" rtlCol="0" fromWordArt="0" anchor="t" anchorCtr="0" forceAA="0" compatLnSpc="1">
+                              <a:prstTxWarp prst="textNoShape">
+                                <a:avLst/>
+                              </a:prstTxWarp>
+                              <a:noAutofit/>
+                            </wps:bodyPr>
+                          </wps:wsp>
+                        </a:graphicData>
+                      </a:graphic>
+                      <wp14:sizeRelH relativeFrom="margin">
+                        <wp14:pctWidth>0</wp14:pctWidth>
+                      </wp14:sizeRelH>
+                      <wp14:sizeRelV relativeFrom="margin">
+                        <wp14:pctHeight>0</wp14:pctHeight>
+                      </wp14:sizeRelV>
+                    </wp:anchor>
+                  </w:drawing>
+                </mc:Choice>
+                <mc:Fallback>
+                  <w:pict>
+                    <v:shapetype id="_x0000_t202" coordsize="21600,21600" o:spt="202" path="m,l,21600r21600,l21600,xe">
+                      <v:stroke joinstyle="miter"/>
+                      <v:path gradientshapeok="t" o:connecttype="rect"/>
+                    </v:shapetype>
+                    <v:shape id="Text Box 1" o:spid="_x0000_s1026" type="#_x0000_t202" style="position:absolute;margin-left:6.3pt;margin-top:-43.5pt;width:316.05pt;height:29.9pt;z-index:251659264;visibility:visible;mso-wrap-style:square;mso-width-percent:0;mso-height-percent:0;mso-wrap-distance-left:9pt;mso-wrap-distance-top:0;mso-wrap-distance-right:9pt;mso-wrap-distance-bottom:0;mso-position-horizontal:absolute;mso-position-horizontal-relative:text;mso-position-vertical:absolute;mso-position-vertical-relative:text;mso-width-percent:0;mso-height-percent:0;mso-width-relative:margin;mso-height-relative:margin;v-text-anchor:top" o:gfxdata="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" fillcolor="white [3201]" strokeweight=".5pt">
+                      <v:textbox>
+                        <w:txbxContent>
+                          <w:p>
+                            <w:pPr>
+                              <w:rPr>
+                                <w:b/>
+                                <w:sz w:val="32"/>
+                                <w:szCs w:val="32"/>
+                                <w:lang w:eastAsia="zh-HK"/>
+                              </w:rPr>
+                            </w:pPr>
+                            <w:r>
+                              <w:rPr>
+                                <w:rFonts w:hint="eastAsia"/>
+                                <w:b/>
+                                <w:sz w:val="32"/>
+                                <w:szCs w:val="32"/>
+                                <w:lang w:eastAsia="zh-HK"/>
+                              </w:rPr>
+                              <w:t xml:space="preserve">CS221 </w:t>
+                            </w:r>
+                            <w:r>
+                              <w:rPr>
+                                <w:rFonts w:hint="eastAsia"/>
+                                <w:b/>
+                                <w:sz w:val="32"/>
+                                <w:szCs w:val="32"/>
+                                <w:lang w:eastAsia="zh-HK"/>
+                              </w:rPr>
+                              <w:t xml:space="preserve">Group 3 </w:t>
+                            </w:r>
+                            <w:r>
+                              <w:rPr>
+                                <w:rFonts w:hint="eastAsia"/>
+                                <w:b/>
+                                <w:sz w:val="32"/>
+                                <w:szCs w:val="32"/>
+                                <w:lang w:eastAsia="zh-HK"/>
+                              </w:rPr>
+                              <w:t>project</w:t>
+                            </w:r>
+                            <w:r>
+                              <w:rPr>
+                                <w:rFonts w:hint="eastAsia"/>
+                                <w:b/>
+                                <w:sz w:val="32"/>
+                                <w:szCs w:val="32"/>
+                                <w:lang w:eastAsia="zh-HK"/>
+                              </w:rPr>
+                              <w:t xml:space="preserve"> progress</w:t>
+                            </w:r>
+                          </w:p>
+                        </w:txbxContent>
+                      </v:textbox>
+                    </v:shape>
+                  </w:pict>
+                </mc:Fallback>
+              </mc:AlternateContent>
+            </w:r>
             <w:r>
               <w:rPr>
                 <w:rFonts w:hint="eastAsia"/>
@@ -1360,9 +1557,23 @@
           <w:p>
             <w:pPr>
               <w:rPr>
-                <w:lang w:eastAsia="zh-HK"/>
-              </w:rPr>
-            </w:pPr>
+                <w:rFonts w:ascii="Times New Roman" w:hAnsi="Times New Roman" w:cs="Times New Roman"/>
+                <w:i/>
+                <w:iCs/>
+                <w:sz w:val="20"/>
+                <w:szCs w:val="20"/>
+              </w:rPr>
+            </w:pPr>
+            <w:r>
+              <w:rPr>
+                <w:rFonts w:ascii="Times New Roman" w:hAnsi="Times New Roman" w:cs="Times New Roman"/>
+                <w:i/>
+                <w:iCs/>
+                <w:sz w:val="20"/>
+                <w:szCs w:val="20"/>
+              </w:rPr>
+              <w:t>FR3 Adding a species to the recording</w:t>
+            </w:r>
           </w:p>
         </w:tc>
         <w:tc>
@@ -1387,7 +1598,248 @@
           <w:tcPr>
             <w:tcW w:w="2651" w:type="dxa"/>
           </w:tcPr>
-          <w:p/>
+          <w:p>
+            <w:pPr>
+              <w:rPr>
+                <w:color w:val="000000" w:themeColor="text1"/>
+                <w:lang w:eastAsia="zh-HK"/>
+              </w:rPr>
+            </w:pPr>
+            <w:r>
+              <w:rPr>
+                <w:rFonts w:hint="eastAsia"/>
+                <w:color w:val="000000" w:themeColor="text1"/>
+                <w:highlight w:val="red"/>
+                <w:lang w:eastAsia="zh-HK"/>
+              </w:rPr>
+              <w:t>1</w:t>
+            </w:r>
+            <w:r>
+              <w:rPr>
+                <w:rFonts w:hint="eastAsia"/>
+                <w:color w:val="000000" w:themeColor="text1"/>
+                <w:highlight w:val="red"/>
+                <w:lang w:eastAsia="zh-HK"/>
+              </w:rPr>
+              <w:t>0%</w:t>
+            </w:r>
+          </w:p>
+          <w:p>
+            <w:pPr>
+              <w:rPr>
+                <w:color w:val="00B050"/>
+                <w:lang w:eastAsia="zh-HK"/>
+              </w:rPr>
+            </w:pPr>
+            <w:r>
+              <w:rPr>
+                <w:rFonts w:hint="eastAsia"/>
+                <w:color w:val="000000" w:themeColor="text1"/>
+                <w:lang w:eastAsia="zh-HK"/>
+              </w:rPr>
+              <w:t>Still finding a solution to show the list of species</w:t>
+            </w:r>
+          </w:p>
+        </w:tc>
+      </w:tr>
+      <w:tr>
+        <w:trPr>
+          <w:trHeight w:val="1019"/>
+          <w:jc w:val="center"/>
+        </w:trPr>
+        <w:tc>
+          <w:tcPr>
+            <w:tcW w:w="2093" w:type="dxa"/>
+          </w:tcPr>
+          <w:p>
+            <w:pPr>
+              <w:rPr>
+                <w:lang w:eastAsia="zh-HK"/>
+              </w:rPr>
+            </w:pPr>
+            <w:r>
+              <w:rPr>
+                <w:rFonts w:ascii="Times New Roman" w:hAnsi="Times New Roman" w:cs="Times New Roman"/>
+                <w:i/>
+                <w:iCs/>
+                <w:sz w:val="20"/>
+                <w:szCs w:val="20"/>
+              </w:rPr>
+              <w:t>FR4 Adding species details</w:t>
+            </w:r>
+          </w:p>
+        </w:tc>
+        <w:tc>
+          <w:tcPr>
+            <w:tcW w:w="3544" w:type="dxa"/>
+          </w:tcPr>
+          <w:p>
+            <w:pPr>
+              <w:rPr>
+                <w:lang w:eastAsia="zh-HK"/>
+              </w:rPr>
+            </w:pPr>
+            <w:proofErr w:type="spellStart"/>
+            <w:r>
+              <w:rPr>
+                <w:rFonts w:hint="eastAsia"/>
+                <w:lang w:eastAsia="zh-HK"/>
+              </w:rPr>
+              <w:t>NewRecord</w:t>
+            </w:r>
+            <w:proofErr w:type="spellEnd"/>
+            <w:r>
+              <w:t xml:space="preserve"> </w:t>
+            </w:r>
+          </w:p>
+          <w:p>
+            <w:r>
+              <w:t xml:space="preserve">void </w:t>
+            </w:r>
+            <w:proofErr w:type="spellStart"/>
+            <w:r>
+              <w:t>getSpecies</w:t>
+            </w:r>
+            <w:proofErr w:type="spellEnd"/>
+            <w:r>
+              <w:t>()</w:t>
+            </w:r>
+          </w:p>
+        </w:tc>
+        <w:tc>
+          <w:tcPr>
+            <w:tcW w:w="7371" w:type="dxa"/>
+          </w:tcPr>
+          <w:p>
+            <w:r>
+              <w:t>et = (</w:t>
+            </w:r>
+            <w:proofErr w:type="spellStart"/>
+            <w:r>
+              <w:t>EditText</w:t>
+            </w:r>
+            <w:proofErr w:type="spellEnd"/>
+            <w:r>
+              <w:t xml:space="preserve">) </w:t>
+            </w:r>
+            <w:proofErr w:type="spellStart"/>
+            <w:r>
+              <w:t>findViewById</w:t>
+            </w:r>
+            <w:proofErr w:type="spellEnd"/>
+            <w:r>
+              <w:t>(</w:t>
+            </w:r>
+            <w:proofErr w:type="spellStart"/>
+            <w:r>
+              <w:t>R.id.speciesName</w:t>
+            </w:r>
+            <w:proofErr w:type="spellEnd"/>
+            <w:r>
+              <w:t>);</w:t>
+            </w:r>
+          </w:p>
+          <w:p>
+            <w:r>
+              <w:tab/>
+            </w:r>
+            <w:r>
+              <w:tab/>
+            </w:r>
+            <w:proofErr w:type="spellStart"/>
+            <w:r>
+              <w:t>record.setSpeciesName</w:t>
+            </w:r>
+            <w:proofErr w:type="spellEnd"/>
+            <w:r>
+              <w:t>(</w:t>
+            </w:r>
+            <w:proofErr w:type="spellStart"/>
+            <w:r>
+              <w:t>et.getText</w:t>
+            </w:r>
+            <w:proofErr w:type="spellEnd"/>
+            <w:r>
+              <w:t>().</w:t>
+            </w:r>
+            <w:proofErr w:type="spellStart"/>
+            <w:r>
+              <w:t>toString</w:t>
+            </w:r>
+            <w:proofErr w:type="spellEnd"/>
+            <w:r>
+              <w:t>());</w:t>
+            </w:r>
+          </w:p>
+        </w:tc>
+        <w:tc>
+          <w:tcPr>
+            <w:tcW w:w="2651" w:type="dxa"/>
+          </w:tcPr>
+          <w:p>
+            <w:pPr>
+              <w:rPr>
+                <w:lang w:eastAsia="zh-HK"/>
+              </w:rPr>
+            </w:pPr>
+            <w:r>
+              <w:rPr>
+                <w:rFonts w:hint="eastAsia"/>
+                <w:highlight w:val="yellow"/>
+                <w:lang w:eastAsia="zh-HK"/>
+              </w:rPr>
+              <w:t>5</w:t>
+            </w:r>
+            <w:r>
+              <w:rPr>
+                <w:rFonts w:hint="eastAsia"/>
+                <w:highlight w:val="yellow"/>
+                <w:lang w:eastAsia="zh-HK"/>
+              </w:rPr>
+              <w:t>0%</w:t>
+            </w:r>
+          </w:p>
+          <w:p>
+            <w:pPr>
+              <w:rPr>
+                <w:lang w:eastAsia="zh-HK"/>
+              </w:rPr>
+            </w:pPr>
+            <w:r>
+              <w:rPr>
+                <w:rFonts w:hint="eastAsia"/>
+                <w:lang w:eastAsia="zh-HK"/>
+              </w:rPr>
+              <w:t>GPS not complete</w:t>
+            </w:r>
+          </w:p>
+          <w:p>
+            <w:pPr>
+              <w:rPr>
+                <w:lang w:eastAsia="zh-HK"/>
+              </w:rPr>
+            </w:pPr>
+            <w:r>
+              <w:rPr>
+                <w:lang w:eastAsia="zh-HK"/>
+              </w:rPr>
+              <w:t>P</w:t>
+            </w:r>
+            <w:r>
+              <w:rPr>
+                <w:rFonts w:hint="eastAsia"/>
+                <w:lang w:eastAsia="zh-HK"/>
+              </w:rPr>
+              <w:t>hoto function not tested</w:t>
+            </w:r>
+          </w:p>
+          <w:p>
+            <w:pPr>
+              <w:rPr>
+                <w:lang w:eastAsia="zh-HK"/>
+              </w:rPr>
+            </w:pPr>
+          </w:p>
         </w:tc>
       </w:tr>
       <w:tr>
@@ -1402,23 +1854,9 @@
           <w:p>
             <w:pPr>
               <w:rPr>
-                <w:rFonts w:ascii="Times New Roman" w:hAnsi="Times New Roman" w:cs="Times New Roman"/>
-                <w:i/>
-                <w:iCs/>
-                <w:sz w:val="20"/>
-                <w:szCs w:val="20"/>
-              </w:rPr>
-            </w:pPr>
-            <w:r>
-              <w:rPr>
-                <w:rFonts w:ascii="Times New Roman" w:hAnsi="Times New Roman" w:cs="Times New Roman"/>
-                <w:i/>
-                <w:iCs/>
-                <w:sz w:val="20"/>
-                <w:szCs w:val="20"/>
-              </w:rPr>
-              <w:t>FR3 Adding a species to the recording</w:t>
-            </w:r>
+                <w:lang w:eastAsia="zh-HK"/>
+              </w:rPr>
+            </w:pPr>
           </w:p>
         </w:tc>
         <w:tc>
@@ -1431,51 +1869,292 @@
                 <w:lang w:eastAsia="zh-HK"/>
               </w:rPr>
             </w:pPr>
+            <w:proofErr w:type="spellStart"/>
+            <w:r>
+              <w:rPr>
+                <w:rFonts w:hint="eastAsia"/>
+                <w:lang w:eastAsia="zh-HK"/>
+              </w:rPr>
+              <w:t>SpeciesRecord</w:t>
+            </w:r>
+            <w:proofErr w:type="spellEnd"/>
+          </w:p>
+          <w:p>
+            <w:pPr>
+              <w:rPr>
+                <w:lang w:eastAsia="zh-HK"/>
+              </w:rPr>
+            </w:pPr>
+            <w:r>
+              <w:rPr>
+                <w:lang w:eastAsia="zh-HK"/>
+              </w:rPr>
+              <w:t xml:space="preserve">File </w:t>
+            </w:r>
+            <w:proofErr w:type="spellStart"/>
+            <w:r>
+              <w:rPr>
+                <w:lang w:eastAsia="zh-HK"/>
+              </w:rPr>
+              <w:t>getSpeciesImage</w:t>
+            </w:r>
+            <w:proofErr w:type="spellEnd"/>
+            <w:r>
+              <w:rPr>
+                <w:lang w:eastAsia="zh-HK"/>
+              </w:rPr>
+              <w:t>()</w:t>
+            </w:r>
           </w:p>
         </w:tc>
         <w:tc>
           <w:tcPr>
             <w:tcW w:w="7371" w:type="dxa"/>
           </w:tcPr>
+          <w:p>
+            <w:r>
+              <w:t xml:space="preserve">return </w:t>
+            </w:r>
+            <w:proofErr w:type="spellStart"/>
+            <w:r>
+              <w:t>speciesImage</w:t>
+            </w:r>
+            <w:proofErr w:type="spellEnd"/>
+            <w:r>
+              <w:t>;</w:t>
+            </w:r>
+          </w:p>
+        </w:tc>
+        <w:tc>
+          <w:tcPr>
+            <w:tcW w:w="2651" w:type="dxa"/>
+          </w:tcPr>
           <w:p/>
         </w:tc>
+      </w:tr>
+      <w:tr>
+        <w:trPr>
+          <w:trHeight w:val="1079"/>
+          <w:jc w:val="center"/>
+        </w:trPr>
+        <w:tc>
+          <w:tcPr>
+            <w:tcW w:w="2093" w:type="dxa"/>
+          </w:tcPr>
+          <w:p>
+            <w:pPr>
+              <w:rPr>
+                <w:lang w:eastAsia="zh-HK"/>
+              </w:rPr>
+            </w:pPr>
+          </w:p>
+        </w:tc>
+        <w:tc>
+          <w:tcPr>
+            <w:tcW w:w="3544" w:type="dxa"/>
+          </w:tcPr>
+          <w:p>
+            <w:pPr>
+              <w:rPr>
+                <w:lang w:eastAsia="zh-HK"/>
+              </w:rPr>
+            </w:pPr>
+            <w:proofErr w:type="spellStart"/>
+            <w:r>
+              <w:rPr>
+                <w:rFonts w:hint="eastAsia"/>
+                <w:lang w:eastAsia="zh-HK"/>
+              </w:rPr>
+              <w:t>SpeciesRecord</w:t>
+            </w:r>
+            <w:proofErr w:type="spellEnd"/>
+          </w:p>
+          <w:p>
+            <w:pPr>
+              <w:rPr>
+                <w:lang w:eastAsia="zh-HK"/>
+              </w:rPr>
+            </w:pPr>
+            <w:r>
+              <w:rPr>
+                <w:lang w:eastAsia="zh-HK"/>
+              </w:rPr>
+              <w:t xml:space="preserve">String </w:t>
+            </w:r>
+            <w:proofErr w:type="spellStart"/>
+            <w:r>
+              <w:rPr>
+                <w:lang w:eastAsia="zh-HK"/>
+              </w:rPr>
+              <w:t>getTypLocation</w:t>
+            </w:r>
+            <w:proofErr w:type="spellEnd"/>
+            <w:r>
+              <w:rPr>
+                <w:lang w:eastAsia="zh-HK"/>
+              </w:rPr>
+              <w:t>()</w:t>
+            </w:r>
+          </w:p>
+        </w:tc>
+        <w:tc>
+          <w:tcPr>
+            <w:tcW w:w="7371" w:type="dxa"/>
+          </w:tcPr>
+          <w:p>
+            <w:r>
+              <w:t xml:space="preserve">return </w:t>
+            </w:r>
+            <w:proofErr w:type="spellStart"/>
+            <w:r>
+              <w:t>typLocation</w:t>
+            </w:r>
+            <w:proofErr w:type="spellEnd"/>
+            <w:r>
+              <w:t>;</w:t>
+            </w:r>
+          </w:p>
+        </w:tc>
         <w:tc>
           <w:tcPr>
             <w:tcW w:w="2651" w:type="dxa"/>
           </w:tcPr>
-          <w:p>
-            <w:pPr>
-              <w:rPr>
-                <w:color w:val="000000" w:themeColor="text1"/>
-                <w:lang w:eastAsia="zh-HK"/>
-              </w:rPr>
-            </w:pPr>
-            <w:r>
-              <w:rPr>
-                <w:rFonts w:hint="eastAsia"/>
-                <w:color w:val="000000" w:themeColor="text1"/>
-                <w:highlight w:val="red"/>
-                <w:lang w:eastAsia="zh-HK"/>
-              </w:rPr>
-              <w:t>0%</w:t>
-            </w:r>
-          </w:p>
-          <w:p>
-            <w:pPr>
-              <w:rPr>
-                <w:color w:val="00B050"/>
-                <w:lang w:eastAsia="zh-HK"/>
-              </w:rPr>
-            </w:pPr>
-            <w:r>
-              <w:rPr>
-                <w:rFonts w:hint="eastAsia"/>
-                <w:color w:val="000000" w:themeColor="text1"/>
-                <w:lang w:eastAsia="zh-HK"/>
-              </w:rPr>
-              <w:t>Still finding a solution to show the list of species</w:t>
-            </w:r>
-          </w:p>
+          <w:p/>
+        </w:tc>
+      </w:tr>
+      <w:tr>
+        <w:trPr>
+          <w:trHeight w:val="1079"/>
+          <w:jc w:val="center"/>
+        </w:trPr>
+        <w:tc>
+          <w:tcPr>
+            <w:tcW w:w="2093" w:type="dxa"/>
+          </w:tcPr>
+          <w:p>
+            <w:pPr>
+              <w:rPr>
+                <w:lang w:eastAsia="zh-HK"/>
+              </w:rPr>
+            </w:pPr>
+          </w:p>
+        </w:tc>
+        <w:tc>
+          <w:tcPr>
+            <w:tcW w:w="3544" w:type="dxa"/>
+          </w:tcPr>
+          <w:p>
+            <w:pPr>
+              <w:rPr>
+                <w:lang w:eastAsia="zh-HK"/>
+              </w:rPr>
+            </w:pPr>
+            <w:proofErr w:type="spellStart"/>
+            <w:r>
+              <w:rPr>
+                <w:rFonts w:hint="eastAsia"/>
+                <w:lang w:eastAsia="zh-HK"/>
+              </w:rPr>
+              <w:t>NewRecord</w:t>
+            </w:r>
+            <w:proofErr w:type="spellEnd"/>
+            <w:r>
+              <w:t xml:space="preserve"> </w:t>
+            </w:r>
+          </w:p>
+          <w:p>
+            <w:r>
+              <w:t xml:space="preserve">void </w:t>
+            </w:r>
+            <w:proofErr w:type="spellStart"/>
+            <w:r>
+              <w:t>getDAFOR</w:t>
+            </w:r>
+            <w:proofErr w:type="spellEnd"/>
+            <w:r>
+              <w:t>()</w:t>
+            </w:r>
+          </w:p>
+        </w:tc>
+        <w:tc>
+          <w:tcPr>
+            <w:tcW w:w="7371" w:type="dxa"/>
+          </w:tcPr>
+          <w:p>
+            <w:r>
+              <w:t xml:space="preserve">Spinner </w:t>
+            </w:r>
+            <w:proofErr w:type="spellStart"/>
+            <w:r>
+              <w:t>spinner</w:t>
+            </w:r>
+            <w:proofErr w:type="spellEnd"/>
+            <w:r>
+              <w:t xml:space="preserve"> = (Spinner) </w:t>
+            </w:r>
+            <w:proofErr w:type="spellStart"/>
+            <w:r>
+              <w:t>findViewById</w:t>
+            </w:r>
+            <w:proofErr w:type="spellEnd"/>
+            <w:r>
+              <w:t>(</w:t>
+            </w:r>
+            <w:proofErr w:type="spellStart"/>
+            <w:r>
+              <w:t>R.id.dafor_spinner</w:t>
+            </w:r>
+            <w:proofErr w:type="spellEnd"/>
+            <w:r>
+              <w:t>);</w:t>
+            </w:r>
+          </w:p>
+          <w:p>
+            <w:r>
+              <w:tab/>
+            </w:r>
+            <w:r>
+              <w:tab/>
+            </w:r>
+            <w:proofErr w:type="spellStart"/>
+            <w:r>
+              <w:t>record.setDafor</w:t>
+            </w:r>
+            <w:proofErr w:type="spellEnd"/>
+            <w:r>
+              <w:t>(</w:t>
+            </w:r>
+            <w:proofErr w:type="spellStart"/>
+            <w:r>
+              <w:t>spinner.getSelectedItem</w:t>
+            </w:r>
+            <w:proofErr w:type="spellEnd"/>
+            <w:r>
+              <w:t>().</w:t>
+            </w:r>
+            <w:proofErr w:type="spellStart"/>
+            <w:r>
+              <w:t>toString</w:t>
+            </w:r>
+            <w:proofErr w:type="spellEnd"/>
+            <w:r>
+              <w:t>().</w:t>
+            </w:r>
+            <w:proofErr w:type="spellStart"/>
+            <w:r>
+              <w:t>charAt</w:t>
+            </w:r>
+            <w:proofErr w:type="spellEnd"/>
+            <w:r>
+              <w:t>(0));</w:t>
+            </w:r>
+          </w:p>
+        </w:tc>
+        <w:tc>
+          <w:tcPr>
+            <w:tcW w:w="2651" w:type="dxa"/>
+          </w:tcPr>
+          <w:p/>
         </w:tc>
       </w:tr>
       <w:tr>
@@ -1493,17 +2172,6 @@
                 <w:lang w:eastAsia="zh-HK"/>
               </w:rPr>
             </w:pPr>
-            <w:r>
-              <w:rPr>
-                <w:rFonts w:ascii="Times New Roman" w:hAnsi="Times New Roman" w:cs="Times New Roman"/>
-                <w:i/>
-                <w:iCs/>
-                <w:sz w:val="20"/>
-                <w:szCs w:val="20"/>
-              </w:rPr>
-              <w:lastRenderedPageBreak/>
-              <w:t>FR4 Adding species details</w:t>
-            </w:r>
           </w:p>
         </w:tc>
         <w:tc>
@@ -1535,7 +2203,7 @@
             </w:r>
             <w:proofErr w:type="spellStart"/>
             <w:r>
-              <w:t>getSpecies</w:t>
+              <w:t>getTypicalLocation</w:t>
             </w:r>
             <w:proofErr w:type="spellEnd"/>
             <w:r>
@@ -1569,7 +2237,7 @@
             </w:r>
             <w:proofErr w:type="spellStart"/>
             <w:r>
-              <w:t>R.id.speciesName</w:t>
+              <w:t>R.id.typLocation</w:t>
             </w:r>
             <w:proofErr w:type="spellEnd"/>
             <w:r>
@@ -1585,7 +2253,7 @@
             </w:r>
             <w:proofErr w:type="spellStart"/>
             <w:r>
-              <w:t>record.setSpeciesName</w:t>
+              <w:t>record.setComments</w:t>
             </w:r>
             <w:proofErr w:type="spellEnd"/>
             <w:r>
@@ -1613,70 +2281,7 @@
           <w:tcPr>
             <w:tcW w:w="2651" w:type="dxa"/>
           </w:tcPr>
-          <w:p>
-            <w:pPr>
-              <w:rPr>
-                <w:lang w:eastAsia="zh-HK"/>
-              </w:rPr>
-            </w:pPr>
-            <w:r>
-              <w:rPr>
-                <w:rFonts w:hint="eastAsia"/>
-                <w:highlight w:val="yellow"/>
-                <w:lang w:eastAsia="zh-HK"/>
-              </w:rPr>
-              <w:t>5</w:t>
-            </w:r>
-            <w:r>
-              <w:rPr>
-                <w:rFonts w:hint="eastAsia"/>
-                <w:highlight w:val="yellow"/>
-                <w:lang w:eastAsia="zh-HK"/>
-              </w:rPr>
-              <w:t>0%</w:t>
-            </w:r>
-          </w:p>
-          <w:p>
-            <w:pPr>
-              <w:rPr>
-                <w:lang w:eastAsia="zh-HK"/>
-              </w:rPr>
-            </w:pPr>
-            <w:r>
-              <w:rPr>
-                <w:rFonts w:hint="eastAsia"/>
-                <w:lang w:eastAsia="zh-HK"/>
-              </w:rPr>
-              <w:t>GPS not complete</w:t>
-            </w:r>
-          </w:p>
-          <w:p>
-            <w:pPr>
-              <w:rPr>
-                <w:lang w:eastAsia="zh-HK"/>
-              </w:rPr>
-            </w:pPr>
-            <w:r>
-              <w:rPr>
-                <w:lang w:eastAsia="zh-HK"/>
-              </w:rPr>
-              <w:t>P</w:t>
-            </w:r>
-            <w:r>
-              <w:rPr>
-                <w:rFonts w:hint="eastAsia"/>
-                <w:lang w:eastAsia="zh-HK"/>
-              </w:rPr>
-              <w:t>hoto function not tested</w:t>
-            </w:r>
-          </w:p>
-          <w:p>
-            <w:pPr>
-              <w:rPr>
-                <w:lang w:eastAsia="zh-HK"/>
-              </w:rPr>
-            </w:pPr>
-          </w:p>
+          <w:p/>
         </w:tc>
       </w:tr>
       <w:tr>
@@ -1712,34 +2317,23 @@
                 <w:rFonts w:hint="eastAsia"/>
                 <w:lang w:eastAsia="zh-HK"/>
               </w:rPr>
-              <w:t>SpeciesRecord</w:t>
-            </w:r>
-            <w:proofErr w:type="spellEnd"/>
-          </w:p>
-          <w:p>
-            <w:pPr>
-              <w:rPr>
-                <w:lang w:eastAsia="zh-HK"/>
-              </w:rPr>
-            </w:pPr>
-            <w:r>
-              <w:rPr>
-                <w:lang w:eastAsia="zh-HK"/>
-              </w:rPr>
-              <w:t xml:space="preserve">File </w:t>
-            </w:r>
-            <w:proofErr w:type="spellStart"/>
-            <w:r>
-              <w:rPr>
-                <w:lang w:eastAsia="zh-HK"/>
-              </w:rPr>
-              <w:t>getSpeciesImage</w:t>
-            </w:r>
-            <w:proofErr w:type="spellEnd"/>
-            <w:r>
-              <w:rPr>
-                <w:lang w:eastAsia="zh-HK"/>
-              </w:rPr>
+              <w:t>NewRecord</w:t>
+            </w:r>
+            <w:proofErr w:type="spellEnd"/>
+            <w:r>
+              <w:t xml:space="preserve"> </w:t>
+            </w:r>
+          </w:p>
+          <w:p>
+            <w:r>
+              <w:t xml:space="preserve">void </w:t>
+            </w:r>
+            <w:proofErr w:type="spellStart"/>
+            <w:r>
+              <w:t>getInfo</w:t>
+            </w:r>
+            <w:proofErr w:type="spellEnd"/>
+            <w:r>
               <w:t>()</w:t>
             </w:r>
           </w:p>
@@ -1750,15 +2344,184 @@
           </w:tcPr>
           <w:p>
             <w:r>
-              <w:t xml:space="preserve">return </w:t>
-            </w:r>
-            <w:proofErr w:type="spellStart"/>
-            <w:r>
-              <w:t>speciesImage</w:t>
-            </w:r>
-            <w:proofErr w:type="spellEnd"/>
-            <w:r>
-              <w:t>;</w:t>
+              <w:t>et = (</w:t>
+            </w:r>
+            <w:proofErr w:type="spellStart"/>
+            <w:r>
+              <w:t>EditText</w:t>
+            </w:r>
+            <w:proofErr w:type="spellEnd"/>
+            <w:r>
+              <w:t xml:space="preserve">) </w:t>
+            </w:r>
+            <w:proofErr w:type="spellStart"/>
+            <w:r>
+              <w:t>findViewById</w:t>
+            </w:r>
+            <w:proofErr w:type="spellEnd"/>
+            <w:r>
+              <w:t>(R.id.info);</w:t>
+            </w:r>
+          </w:p>
+          <w:p>
+            <w:r>
+              <w:tab/>
+            </w:r>
+            <w:r>
+              <w:tab/>
+            </w:r>
+            <w:proofErr w:type="spellStart"/>
+            <w:r>
+              <w:t>record.setComments</w:t>
+            </w:r>
+            <w:proofErr w:type="spellEnd"/>
+            <w:r>
+              <w:t>(</w:t>
+            </w:r>
+            <w:proofErr w:type="spellStart"/>
+            <w:r>
+              <w:t>et.getText</w:t>
+            </w:r>
+            <w:proofErr w:type="spellEnd"/>
+            <w:r>
+              <w:t>().</w:t>
+            </w:r>
+            <w:proofErr w:type="spellStart"/>
+            <w:r>
+              <w:t>toString</w:t>
+            </w:r>
+            <w:proofErr w:type="spellEnd"/>
+            <w:r>
+              <w:t>());</w:t>
+            </w:r>
+          </w:p>
+        </w:tc>
+        <w:tc>
+          <w:tcPr>
+            <w:tcW w:w="2651" w:type="dxa"/>
+          </w:tcPr>
+          <w:p/>
+        </w:tc>
+      </w:tr>
+      <w:tr>
+        <w:trPr>
+          <w:trHeight w:val="1019"/>
+          <w:jc w:val="center"/>
+        </w:trPr>
+        <w:tc>
+          <w:tcPr>
+            <w:tcW w:w="2093" w:type="dxa"/>
+          </w:tcPr>
+          <w:p>
+            <w:pPr>
+              <w:rPr>
+                <w:lang w:eastAsia="zh-HK"/>
+              </w:rPr>
+            </w:pPr>
+          </w:p>
+        </w:tc>
+        <w:tc>
+          <w:tcPr>
+            <w:tcW w:w="3544" w:type="dxa"/>
+          </w:tcPr>
+          <w:p>
+            <w:pPr>
+              <w:rPr>
+                <w:lang w:eastAsia="zh-HK"/>
+              </w:rPr>
+            </w:pPr>
+            <w:proofErr w:type="spellStart"/>
+            <w:r>
+              <w:rPr>
+                <w:rFonts w:hint="eastAsia"/>
+                <w:lang w:eastAsia="zh-HK"/>
+              </w:rPr>
+              <w:t>NewRecord</w:t>
+            </w:r>
+            <w:proofErr w:type="spellEnd"/>
+          </w:p>
+          <w:p>
+            <w:r>
+              <w:rPr>
+                <w:rFonts w:hint="eastAsia"/>
+                <w:lang w:eastAsia="zh-HK"/>
+              </w:rPr>
+              <w:t xml:space="preserve"> </w:t>
+            </w:r>
+            <w:r>
+              <w:t xml:space="preserve">void </w:t>
+            </w:r>
+            <w:proofErr w:type="spellStart"/>
+            <w:r>
+              <w:t>getGalleryImage</w:t>
+            </w:r>
+            <w:proofErr w:type="spellEnd"/>
+            <w:r>
+              <w:t>(String type)</w:t>
+            </w:r>
+          </w:p>
+        </w:tc>
+        <w:tc>
+          <w:tcPr>
+            <w:tcW w:w="7371" w:type="dxa"/>
+          </w:tcPr>
+          <w:p>
+            <w:r>
+              <w:t xml:space="preserve">Intent </w:t>
+            </w:r>
+            <w:proofErr w:type="spellStart"/>
+            <w:r>
+              <w:t>intent</w:t>
+            </w:r>
+            <w:proofErr w:type="spellEnd"/>
+            <w:r>
+              <w:t xml:space="preserve"> = new Intent(</w:t>
+            </w:r>
+            <w:proofErr w:type="spellStart"/>
+            <w:r>
+              <w:t>Intent.ACTION_PICK</w:t>
+            </w:r>
+            <w:proofErr w:type="spellEnd"/>
+            <w:r>
+              <w:t>,</w:t>
+            </w:r>
+          </w:p>
+          <w:p>
+            <w:r>
+              <w:tab/>
+            </w:r>
+            <w:r>
+              <w:tab/>
+            </w:r>
+            <w:r>
+              <w:tab/>
+            </w:r>
+            <w:r>
+              <w:tab/>
+            </w:r>
+            <w:proofErr w:type="spellStart"/>
+            <w:r>
+              <w:t>android.provider.MediaStore.Images.Media.EXTERNAL_CONTENT_URI</w:t>
+            </w:r>
+            <w:proofErr w:type="spellEnd"/>
+            <w:r>
+              <w:t>);</w:t>
+            </w:r>
+          </w:p>
+          <w:p>
+            <w:r>
+              <w:tab/>
+            </w:r>
+            <w:r>
+              <w:tab/>
+            </w:r>
+            <w:proofErr w:type="spellStart"/>
+            <w:r>
+              <w:t>startActivityForResult</w:t>
+            </w:r>
+            <w:proofErr w:type="spellEnd"/>
+            <w:r>
+              <w:t>(intent, 2);</w:t>
             </w:r>
           </w:p>
         </w:tc>
@@ -1802,35 +2565,24 @@
                 <w:rFonts w:hint="eastAsia"/>
                 <w:lang w:eastAsia="zh-HK"/>
               </w:rPr>
-              <w:t>SpeciesRecord</w:t>
-            </w:r>
-            <w:proofErr w:type="spellEnd"/>
-          </w:p>
-          <w:p>
-            <w:pPr>
-              <w:rPr>
-                <w:lang w:eastAsia="zh-HK"/>
-              </w:rPr>
-            </w:pPr>
-            <w:r>
-              <w:rPr>
-                <w:lang w:eastAsia="zh-HK"/>
-              </w:rPr>
-              <w:t xml:space="preserve">String </w:t>
-            </w:r>
-            <w:proofErr w:type="spellStart"/>
-            <w:r>
-              <w:rPr>
-                <w:lang w:eastAsia="zh-HK"/>
-              </w:rPr>
-              <w:t>getTypLocation</w:t>
-            </w:r>
-            <w:proofErr w:type="spellEnd"/>
-            <w:r>
-              <w:rPr>
-                <w:lang w:eastAsia="zh-HK"/>
-              </w:rPr>
-              <w:t>()</w:t>
+              <w:t>NewRecord</w:t>
+            </w:r>
+            <w:proofErr w:type="spellEnd"/>
+            <w:r>
+              <w:t xml:space="preserve"> </w:t>
+            </w:r>
+          </w:p>
+          <w:p>
+            <w:r>
+              <w:t xml:space="preserve">void </w:t>
+            </w:r>
+            <w:proofErr w:type="spellStart"/>
+            <w:r>
+              <w:t>getCameraPhoto</w:t>
+            </w:r>
+            <w:proofErr w:type="spellEnd"/>
+            <w:r>
+              <w:t>(String type)</w:t>
             </w:r>
           </w:p>
         </w:tc>
@@ -1840,15 +2592,103 @@
           </w:tcPr>
           <w:p>
             <w:r>
-              <w:t xml:space="preserve">return </w:t>
-            </w:r>
-            <w:proofErr w:type="spellStart"/>
-            <w:r>
-              <w:t>typLocation</w:t>
-            </w:r>
-            <w:proofErr w:type="spellEnd"/>
-            <w:r>
-              <w:t>;</w:t>
+              <w:t xml:space="preserve">Intent </w:t>
+            </w:r>
+            <w:proofErr w:type="spellStart"/>
+            <w:r>
+              <w:t>intent</w:t>
+            </w:r>
+            <w:proofErr w:type="spellEnd"/>
+            <w:r>
+              <w:t xml:space="preserve"> = new Intent(</w:t>
+            </w:r>
+            <w:proofErr w:type="spellStart"/>
+            <w:r>
+              <w:t>MediaStore.ACTION_IMAGE_CAPTURE</w:t>
+            </w:r>
+            <w:proofErr w:type="spellEnd"/>
+            <w:r>
+              <w:t>);</w:t>
+            </w:r>
+          </w:p>
+          <w:p>
+            <w:r>
+              <w:tab/>
+            </w:r>
+            <w:r>
+              <w:tab/>
+              <w:t>File f = new File(</w:t>
+            </w:r>
+            <w:proofErr w:type="spellStart"/>
+            <w:r>
+              <w:t>android.os.Environment.getExternalStorageDirectory</w:t>
+            </w:r>
+            <w:proofErr w:type="spellEnd"/>
+            <w:r>
+              <w:t>(),</w:t>
+            </w:r>
+          </w:p>
+          <w:p>
+            <w:r>
+              <w:tab/>
+            </w:r>
+            <w:r>
+              <w:tab/>
+            </w:r>
+            <w:r>
+              <w:tab/>
+            </w:r>
+            <w:r>
+              <w:tab/>
+              <w:t>"temp.jpg");</w:t>
+            </w:r>
+          </w:p>
+          <w:p>
+            <w:r>
+              <w:tab/>
+            </w:r>
+            <w:r>
+              <w:tab/>
+            </w:r>
+            <w:proofErr w:type="spellStart"/>
+            <w:r>
+              <w:t>intent.putExtra</w:t>
+            </w:r>
+            <w:proofErr w:type="spellEnd"/>
+            <w:r>
+              <w:t>(</w:t>
+            </w:r>
+            <w:proofErr w:type="spellStart"/>
+            <w:r>
+              <w:t>MediaStore.EXTRA_OUTPUT</w:t>
+            </w:r>
+            <w:proofErr w:type="spellEnd"/>
+            <w:r>
+              <w:t xml:space="preserve">, </w:t>
+            </w:r>
+            <w:proofErr w:type="spellStart"/>
+            <w:r>
+              <w:t>Uri.fromFile</w:t>
+            </w:r>
+            <w:proofErr w:type="spellEnd"/>
+            <w:r>
+              <w:t>(f));</w:t>
+            </w:r>
+          </w:p>
+          <w:p>
+            <w:r>
+              <w:tab/>
+            </w:r>
+            <w:r>
+              <w:tab/>
+            </w:r>
+            <w:proofErr w:type="spellStart"/>
+            <w:r>
+              <w:t>startActivityForResult</w:t>
+            </w:r>
+            <w:proofErr w:type="spellEnd"/>
+            <w:r>
+              <w:t>(intent, 1);</w:t>
             </w:r>
           </w:p>
         </w:tc>
@@ -1892,25 +2732,43 @@
                 <w:rFonts w:hint="eastAsia"/>
                 <w:lang w:eastAsia="zh-HK"/>
               </w:rPr>
-              <w:t>NewRecord</w:t>
-            </w:r>
-            <w:proofErr w:type="spellEnd"/>
-            <w:r>
-              <w:t xml:space="preserve"> </w:t>
-            </w:r>
-          </w:p>
-          <w:p>
-            <w:r>
-              <w:t xml:space="preserve">void </w:t>
-            </w:r>
-            <w:proofErr w:type="spellStart"/>
-            <w:r>
-              <w:t>getDAFOR</w:t>
-            </w:r>
-            <w:proofErr w:type="spellEnd"/>
-            <w:r>
-              <w:t>()</w:t>
-            </w:r>
+              <w:t>SpeciesRecord</w:t>
+            </w:r>
+            <w:proofErr w:type="spellEnd"/>
+          </w:p>
+          <w:p>
+            <w:pPr>
+              <w:rPr>
+                <w:lang w:eastAsia="zh-HK"/>
+              </w:rPr>
+            </w:pPr>
+            <w:r>
+              <w:rPr>
+                <w:lang w:eastAsia="zh-HK"/>
+              </w:rPr>
+              <w:t xml:space="preserve">public String </w:t>
+            </w:r>
+            <w:proofErr w:type="spellStart"/>
+            <w:r>
+              <w:rPr>
+                <w:lang w:eastAsia="zh-HK"/>
+              </w:rPr>
+              <w:t>getSpeciesName</w:t>
+            </w:r>
+            <w:proofErr w:type="spellEnd"/>
+            <w:r>
+              <w:rPr>
+                <w:lang w:eastAsia="zh-HK"/>
+              </w:rPr>
+              <w:t xml:space="preserve">() </w:t>
+            </w:r>
+          </w:p>
+          <w:p>
+            <w:pPr>
+              <w:rPr>
+                <w:lang w:eastAsia="zh-HK"/>
+              </w:rPr>
+            </w:pPr>
           </w:p>
         </w:tc>
         <w:tc>
@@ -1919,198 +2777,15 @@
           </w:tcPr>
           <w:p>
             <w:r>
-              <w:t xml:space="preserve">Spinner </w:t>
-            </w:r>
-            <w:proofErr w:type="spellStart"/>
-            <w:r>
-              <w:t>spinner</w:t>
-            </w:r>
-            <w:proofErr w:type="spellEnd"/>
-            <w:r>
-              <w:t xml:space="preserve"> = (Spinner) </w:t>
-            </w:r>
-            <w:proofErr w:type="spellStart"/>
-            <w:r>
-              <w:t>findViewById</w:t>
-            </w:r>
-            <w:proofErr w:type="spellEnd"/>
-            <w:r>
-              <w:t>(</w:t>
-            </w:r>
-            <w:proofErr w:type="spellStart"/>
-            <w:r>
-              <w:t>R.id.dafor_spinner</w:t>
-            </w:r>
-            <w:proofErr w:type="spellEnd"/>
-            <w:r>
-              <w:t>);</w:t>
-            </w:r>
-          </w:p>
-          <w:p>
-            <w:r>
-              <w:tab/>
-            </w:r>
-            <w:r>
-              <w:tab/>
-            </w:r>
-            <w:proofErr w:type="spellStart"/>
-            <w:r>
-              <w:t>record.setDafor</w:t>
-            </w:r>
-            <w:proofErr w:type="spellEnd"/>
-            <w:r>
-              <w:t>(</w:t>
-            </w:r>
-            <w:proofErr w:type="spellStart"/>
-            <w:r>
-              <w:t>spinner.getSelectedItem</w:t>
-            </w:r>
-            <w:proofErr w:type="spellEnd"/>
-            <w:r>
-              <w:t>().</w:t>
-            </w:r>
-            <w:proofErr w:type="spellStart"/>
-            <w:r>
-              <w:t>toString</w:t>
-            </w:r>
-            <w:proofErr w:type="spellEnd"/>
-            <w:r>
-              <w:t>().</w:t>
-            </w:r>
-            <w:proofErr w:type="spellStart"/>
-            <w:r>
-              <w:t>charAt</w:t>
-            </w:r>
-            <w:proofErr w:type="spellEnd"/>
-            <w:r>
-              <w:t>(0));</w:t>
-            </w:r>
-          </w:p>
-        </w:tc>
-        <w:tc>
-          <w:tcPr>
-            <w:tcW w:w="2651" w:type="dxa"/>
-          </w:tcPr>
-          <w:p/>
-        </w:tc>
-      </w:tr>
-      <w:tr>
-        <w:trPr>
-          <w:trHeight w:val="1019"/>
-          <w:jc w:val="center"/>
-        </w:trPr>
-        <w:tc>
-          <w:tcPr>
-            <w:tcW w:w="2093" w:type="dxa"/>
-          </w:tcPr>
-          <w:p>
-            <w:pPr>
-              <w:rPr>
-                <w:lang w:eastAsia="zh-HK"/>
-              </w:rPr>
-            </w:pPr>
-          </w:p>
-        </w:tc>
-        <w:tc>
-          <w:tcPr>
-            <w:tcW w:w="3544" w:type="dxa"/>
-          </w:tcPr>
-          <w:p>
-            <w:pPr>
-              <w:rPr>
-                <w:lang w:eastAsia="zh-HK"/>
-              </w:rPr>
-            </w:pPr>
-            <w:proofErr w:type="spellStart"/>
-            <w:r>
-              <w:rPr>
-                <w:rFonts w:hint="eastAsia"/>
-                <w:lang w:eastAsia="zh-HK"/>
-              </w:rPr>
-              <w:t>NewRecord</w:t>
-            </w:r>
-            <w:proofErr w:type="spellEnd"/>
-            <w:r>
-              <w:t xml:space="preserve"> </w:t>
-            </w:r>
-          </w:p>
-          <w:p>
-            <w:r>
-              <w:t xml:space="preserve">void </w:t>
-            </w:r>
-            <w:proofErr w:type="spellStart"/>
-            <w:r>
-              <w:t>getTypicalLocation</w:t>
-            </w:r>
-            <w:proofErr w:type="spellEnd"/>
-            <w:r>
-              <w:t>()</w:t>
-            </w:r>
-          </w:p>
-        </w:tc>
-        <w:tc>
-          <w:tcPr>
-            <w:tcW w:w="7371" w:type="dxa"/>
-          </w:tcPr>
-          <w:p>
-            <w:r>
-              <w:t>et = (</w:t>
-            </w:r>
-            <w:proofErr w:type="spellStart"/>
-            <w:r>
-              <w:t>EditText</w:t>
-            </w:r>
-            <w:proofErr w:type="spellEnd"/>
-            <w:r>
-              <w:t xml:space="preserve">) </w:t>
-            </w:r>
-            <w:proofErr w:type="spellStart"/>
-            <w:r>
-              <w:t>findViewById</w:t>
-            </w:r>
-            <w:proofErr w:type="spellEnd"/>
-            <w:r>
-              <w:t>(</w:t>
-            </w:r>
-            <w:proofErr w:type="spellStart"/>
-            <w:r>
-              <w:t>R.id.typLocation</w:t>
-            </w:r>
-            <w:proofErr w:type="spellEnd"/>
-            <w:r>
-              <w:t>);</w:t>
-            </w:r>
-          </w:p>
-          <w:p>
-            <w:r>
-              <w:tab/>
-            </w:r>
-            <w:r>
-              <w:tab/>
-            </w:r>
-            <w:proofErr w:type="spellStart"/>
-            <w:r>
-              <w:t>record.setComments</w:t>
-            </w:r>
-            <w:proofErr w:type="spellEnd"/>
-            <w:r>
-              <w:t>(</w:t>
-            </w:r>
-            <w:proofErr w:type="spellStart"/>
-            <w:r>
-              <w:t>et.getText</w:t>
-            </w:r>
-            <w:proofErr w:type="spellEnd"/>
-            <w:r>
-              <w:t>().</w:t>
-            </w:r>
-            <w:proofErr w:type="spellStart"/>
-            <w:r>
-              <w:t>toString</w:t>
-            </w:r>
-            <w:proofErr w:type="spellEnd"/>
-            <w:r>
-              <w:t>());</w:t>
+              <w:t xml:space="preserve">return </w:t>
+            </w:r>
+            <w:proofErr w:type="spellStart"/>
+            <w:r>
+              <w:t>speciesName</w:t>
+            </w:r>
+            <w:proofErr w:type="spellEnd"/>
+            <w:r>
+              <w:t>;</w:t>
             </w:r>
           </w:p>
         </w:tc>
@@ -2154,23 +2829,34 @@
                 <w:rFonts w:hint="eastAsia"/>
                 <w:lang w:eastAsia="zh-HK"/>
               </w:rPr>
-              <w:t>NewRecord</w:t>
-            </w:r>
-            <w:proofErr w:type="spellEnd"/>
-            <w:r>
-              <w:t xml:space="preserve"> </w:t>
-            </w:r>
-          </w:p>
-          <w:p>
-            <w:r>
-              <w:t xml:space="preserve">void </w:t>
-            </w:r>
-            <w:proofErr w:type="spellStart"/>
-            <w:r>
-              <w:t>getInfo</w:t>
-            </w:r>
-            <w:proofErr w:type="spellEnd"/>
-            <w:r>
+              <w:t>SpeciesRecord</w:t>
+            </w:r>
+            <w:proofErr w:type="spellEnd"/>
+          </w:p>
+          <w:p>
+            <w:pPr>
+              <w:rPr>
+                <w:lang w:eastAsia="zh-HK"/>
+              </w:rPr>
+            </w:pPr>
+            <w:r>
+              <w:rPr>
+                <w:lang w:eastAsia="zh-HK"/>
+              </w:rPr>
+              <w:t xml:space="preserve">File </w:t>
+            </w:r>
+            <w:proofErr w:type="spellStart"/>
+            <w:r>
+              <w:rPr>
+                <w:lang w:eastAsia="zh-HK"/>
+              </w:rPr>
+              <w:t>getLocationImage</w:t>
+            </w:r>
+            <w:proofErr w:type="spellEnd"/>
+            <w:r>
+              <w:rPr>
+                <w:lang w:eastAsia="zh-HK"/>
+              </w:rPr>
               <w:t>()</w:t>
             </w:r>
           </w:p>
@@ -2181,184 +2867,15 @@
           </w:tcPr>
           <w:p>
             <w:r>
-              <w:t>et = (</w:t>
-            </w:r>
-            <w:proofErr w:type="spellStart"/>
-            <w:r>
-              <w:t>EditText</w:t>
-            </w:r>
-            <w:proofErr w:type="spellEnd"/>
-            <w:r>
-              <w:t xml:space="preserve">) </w:t>
-            </w:r>
-            <w:proofErr w:type="spellStart"/>
-            <w:r>
-              <w:t>findViewById</w:t>
-            </w:r>
-            <w:proofErr w:type="spellEnd"/>
-            <w:r>
-              <w:t>(R.id.info);</w:t>
-            </w:r>
-          </w:p>
-          <w:p>
-            <w:r>
-              <w:tab/>
-            </w:r>
-            <w:r>
-              <w:tab/>
-            </w:r>
-            <w:proofErr w:type="spellStart"/>
-            <w:r>
-              <w:t>record.setComments</w:t>
-            </w:r>
-            <w:proofErr w:type="spellEnd"/>
-            <w:r>
-              <w:t>(</w:t>
-            </w:r>
-            <w:proofErr w:type="spellStart"/>
-            <w:r>
-              <w:t>et.getText</w:t>
-            </w:r>
-            <w:proofErr w:type="spellEnd"/>
-            <w:r>
-              <w:t>().</w:t>
-            </w:r>
-            <w:proofErr w:type="spellStart"/>
-            <w:r>
-              <w:t>toString</w:t>
-            </w:r>
-            <w:proofErr w:type="spellEnd"/>
-            <w:r>
-              <w:t>());</w:t>
-            </w:r>
-          </w:p>
-        </w:tc>
-        <w:tc>
-          <w:tcPr>
-            <w:tcW w:w="2651" w:type="dxa"/>
-          </w:tcPr>
-          <w:p/>
-        </w:tc>
-      </w:tr>
-      <w:tr>
-        <w:trPr>
-          <w:trHeight w:val="1019"/>
-          <w:jc w:val="center"/>
-        </w:trPr>
-        <w:tc>
-          <w:tcPr>
-            <w:tcW w:w="2093" w:type="dxa"/>
-          </w:tcPr>
-          <w:p>
-            <w:pPr>
-              <w:rPr>
-                <w:lang w:eastAsia="zh-HK"/>
-              </w:rPr>
-            </w:pPr>
-          </w:p>
-        </w:tc>
-        <w:tc>
-          <w:tcPr>
-            <w:tcW w:w="3544" w:type="dxa"/>
-          </w:tcPr>
-          <w:p>
-            <w:pPr>
-              <w:rPr>
-                <w:lang w:eastAsia="zh-HK"/>
-              </w:rPr>
-            </w:pPr>
-            <w:proofErr w:type="spellStart"/>
-            <w:r>
-              <w:rPr>
-                <w:rFonts w:hint="eastAsia"/>
-                <w:lang w:eastAsia="zh-HK"/>
-              </w:rPr>
-              <w:t>NewRecord</w:t>
-            </w:r>
-            <w:proofErr w:type="spellEnd"/>
-          </w:p>
-          <w:p>
-            <w:r>
-              <w:rPr>
-                <w:rFonts w:hint="eastAsia"/>
-                <w:lang w:eastAsia="zh-HK"/>
-              </w:rPr>
-              <w:t xml:space="preserve"> </w:t>
-            </w:r>
-            <w:r>
-              <w:t xml:space="preserve">void </w:t>
-            </w:r>
-            <w:proofErr w:type="spellStart"/>
-            <w:r>
-              <w:t>getGalleryImage</w:t>
-            </w:r>
-            <w:proofErr w:type="spellEnd"/>
-            <w:r>
-              <w:t>(String type)</w:t>
-            </w:r>
-          </w:p>
-        </w:tc>
-        <w:tc>
-          <w:tcPr>
-            <w:tcW w:w="7371" w:type="dxa"/>
-          </w:tcPr>
-          <w:p>
-            <w:r>
-              <w:t xml:space="preserve">Intent </w:t>
-            </w:r>
-            <w:proofErr w:type="spellStart"/>
-            <w:r>
-              <w:t>intent</w:t>
-            </w:r>
-            <w:proofErr w:type="spellEnd"/>
-            <w:r>
-              <w:t xml:space="preserve"> = new Intent(</w:t>
-            </w:r>
-            <w:proofErr w:type="spellStart"/>
-            <w:r>
-              <w:t>Intent.ACTION_PICK</w:t>
-            </w:r>
-            <w:proofErr w:type="spellEnd"/>
-            <w:r>
-              <w:t>,</w:t>
-            </w:r>
-          </w:p>
-          <w:p>
-            <w:r>
-              <w:tab/>
-            </w:r>
-            <w:r>
-              <w:tab/>
-            </w:r>
-            <w:r>
-              <w:tab/>
-            </w:r>
-            <w:r>
-              <w:tab/>
-            </w:r>
-            <w:proofErr w:type="spellStart"/>
-            <w:r>
-              <w:t>android.provider.MediaStore.Images.Media.EXTERNAL_CONTENT_URI</w:t>
-            </w:r>
-            <w:proofErr w:type="spellEnd"/>
-            <w:r>
-              <w:t>);</w:t>
-            </w:r>
-          </w:p>
-          <w:p>
-            <w:r>
-              <w:tab/>
-            </w:r>
-            <w:r>
-              <w:tab/>
-            </w:r>
-            <w:proofErr w:type="spellStart"/>
-            <w:r>
-              <w:t>startActivityForResult</w:t>
-            </w:r>
-            <w:proofErr w:type="spellEnd"/>
-            <w:r>
-              <w:t>(intent, 2);</w:t>
+              <w:t xml:space="preserve">return </w:t>
+            </w:r>
+            <w:proofErr w:type="spellStart"/>
+            <w:r>
+              <w:t>locationImage</w:t>
+            </w:r>
+            <w:proofErr w:type="spellEnd"/>
+            <w:r>
+              <w:t>;</w:t>
             </w:r>
           </w:p>
         </w:tc>
@@ -2402,24 +2919,29 @@
                 <w:rFonts w:hint="eastAsia"/>
                 <w:lang w:eastAsia="zh-HK"/>
               </w:rPr>
-              <w:t>NewRecord</w:t>
-            </w:r>
-            <w:proofErr w:type="spellEnd"/>
-            <w:r>
-              <w:t xml:space="preserve"> </w:t>
-            </w:r>
-          </w:p>
-          <w:p>
-            <w:r>
-              <w:t xml:space="preserve">void </w:t>
-            </w:r>
-            <w:proofErr w:type="spellStart"/>
-            <w:r>
-              <w:t>getCameraPhoto</w:t>
-            </w:r>
-            <w:proofErr w:type="spellEnd"/>
-            <w:r>
-              <w:t>(String type)</w:t>
+              <w:t>SpeciesRecord</w:t>
+            </w:r>
+            <w:proofErr w:type="spellEnd"/>
+          </w:p>
+          <w:p>
+            <w:pPr>
+              <w:rPr>
+                <w:lang w:eastAsia="zh-HK"/>
+              </w:rPr>
+            </w:pPr>
+            <w:proofErr w:type="spellStart"/>
+            <w:r>
+              <w:rPr>
+                <w:lang w:eastAsia="zh-HK"/>
+              </w:rPr>
+              <w:t>getComments</w:t>
+            </w:r>
+            <w:proofErr w:type="spellEnd"/>
+            <w:r>
+              <w:rPr>
+                <w:lang w:eastAsia="zh-HK"/>
+              </w:rPr>
+              <w:t>()</w:t>
             </w:r>
           </w:p>
         </w:tc>
@@ -2429,104 +2951,7 @@
           </w:tcPr>
           <w:p>
             <w:r>
-              <w:t xml:space="preserve">Intent </w:t>
-            </w:r>
-            <w:proofErr w:type="spellStart"/>
-            <w:r>
-              <w:t>intent</w:t>
-            </w:r>
-            <w:proofErr w:type="spellEnd"/>
-            <w:r>
-              <w:t xml:space="preserve"> = new Intent(</w:t>
-            </w:r>
-            <w:proofErr w:type="spellStart"/>
-            <w:r>
-              <w:t>MediaStore.ACTION_IMAGE_CAPTURE</w:t>
-            </w:r>
-            <w:proofErr w:type="spellEnd"/>
-            <w:r>
-              <w:t>);</w:t>
-            </w:r>
-          </w:p>
-          <w:p>
-            <w:r>
-              <w:tab/>
-            </w:r>
-            <w:r>
-              <w:tab/>
-              <w:t>File f = new File(</w:t>
-            </w:r>
-            <w:proofErr w:type="spellStart"/>
-            <w:r>
-              <w:t>android.os.Environment.getExternalStorageDirectory</w:t>
-            </w:r>
-            <w:proofErr w:type="spellEnd"/>
-            <w:r>
-              <w:t>(),</w:t>
-            </w:r>
-          </w:p>
-          <w:p>
-            <w:r>
-              <w:tab/>
-            </w:r>
-            <w:r>
-              <w:tab/>
-            </w:r>
-            <w:r>
-              <w:tab/>
-            </w:r>
-            <w:r>
-              <w:tab/>
-              <w:t>"temp.jpg");</w:t>
-            </w:r>
-          </w:p>
-          <w:p>
-            <w:r>
-              <w:tab/>
-            </w:r>
-            <w:r>
-              <w:tab/>
-            </w:r>
-            <w:proofErr w:type="spellStart"/>
-            <w:r>
-              <w:t>intent.putExtra</w:t>
-            </w:r>
-            <w:proofErr w:type="spellEnd"/>
-            <w:r>
-              <w:t>(</w:t>
-            </w:r>
-            <w:proofErr w:type="spellStart"/>
-            <w:r>
-              <w:t>MediaStore.EXTRA_OUTPUT</w:t>
-            </w:r>
-            <w:proofErr w:type="spellEnd"/>
-            <w:r>
-              <w:t xml:space="preserve">, </w:t>
-            </w:r>
-            <w:proofErr w:type="spellStart"/>
-            <w:r>
-              <w:t>Uri.fromFile</w:t>
-            </w:r>
-            <w:proofErr w:type="spellEnd"/>
-            <w:r>
-              <w:t>(f));</w:t>
-            </w:r>
-          </w:p>
-          <w:p>
-            <w:r>
-              <w:lastRenderedPageBreak/>
-              <w:tab/>
-            </w:r>
-            <w:r>
-              <w:tab/>
-            </w:r>
-            <w:proofErr w:type="spellStart"/>
-            <w:r>
-              <w:t>startActivityForResult</w:t>
-            </w:r>
-            <w:proofErr w:type="spellEnd"/>
-            <w:r>
-              <w:t>(intent, 1);</w:t>
+              <w:t>return comments;</w:t>
             </w:r>
           </w:p>
         </w:tc>
@@ -2580,33 +3005,20 @@
                 <w:lang w:eastAsia="zh-HK"/>
               </w:rPr>
             </w:pPr>
-            <w:r>
-              <w:rPr>
-                <w:lang w:eastAsia="zh-HK"/>
-              </w:rPr>
-              <w:t xml:space="preserve">public String </w:t>
-            </w:r>
-            <w:proofErr w:type="spellStart"/>
-            <w:r>
-              <w:rPr>
-                <w:lang w:eastAsia="zh-HK"/>
-              </w:rPr>
-              <w:t>getSpeciesName</w:t>
-            </w:r>
-            <w:proofErr w:type="spellEnd"/>
-            <w:r>
-              <w:rPr>
-                <w:lang w:eastAsia="zh-HK"/>
-              </w:rPr>
-              <w:t xml:space="preserve">() </w:t>
-            </w:r>
-          </w:p>
-          <w:p>
-            <w:pPr>
-              <w:rPr>
-                <w:lang w:eastAsia="zh-HK"/>
-              </w:rPr>
-            </w:pPr>
+            <w:proofErr w:type="spellStart"/>
+            <w:r>
+              <w:rPr>
+                <w:lang w:eastAsia="zh-HK"/>
+              </w:rPr>
+              <w:t>getDafor</w:t>
+            </w:r>
+            <w:proofErr w:type="spellEnd"/>
+            <w:r>
+              <w:rPr>
+                <w:lang w:eastAsia="zh-HK"/>
+              </w:rPr>
+              <w:t>()</w:t>
+            </w:r>
           </w:p>
         </w:tc>
         <w:tc>
@@ -2619,7 +3031,7 @@
             </w:r>
             <w:proofErr w:type="spellStart"/>
             <w:r>
-              <w:t>speciesName</w:t>
+              <w:t>dafor</w:t>
             </w:r>
             <w:proofErr w:type="spellEnd"/>
             <w:r>
@@ -2649,6 +3061,16 @@
                 <w:lang w:eastAsia="zh-HK"/>
               </w:rPr>
             </w:pPr>
+            <w:r>
+              <w:rPr>
+                <w:rFonts w:ascii="Times New Roman" w:hAnsi="Times New Roman" w:cs="Times New Roman"/>
+                <w:i/>
+                <w:iCs/>
+                <w:sz w:val="20"/>
+                <w:szCs w:val="20"/>
+              </w:rPr>
+              <w:t>FR5 Editing the recording</w:t>
+            </w:r>
           </w:p>
         </w:tc>
         <w:tc>
@@ -2677,25 +3099,33 @@
                 <w:lang w:eastAsia="zh-HK"/>
               </w:rPr>
             </w:pPr>
-            <w:r>
-              <w:rPr>
-                <w:lang w:eastAsia="zh-HK"/>
-              </w:rPr>
-              <w:t xml:space="preserve">File </w:t>
-            </w:r>
-            <w:proofErr w:type="spellStart"/>
-            <w:r>
-              <w:rPr>
-                <w:lang w:eastAsia="zh-HK"/>
-              </w:rPr>
-              <w:t>getLocationImage</w:t>
-            </w:r>
-            <w:proofErr w:type="spellEnd"/>
-            <w:r>
-              <w:rPr>
-                <w:lang w:eastAsia="zh-HK"/>
-              </w:rPr>
-              <w:t>()</w:t>
+            <w:proofErr w:type="spellStart"/>
+            <w:r>
+              <w:rPr>
+                <w:lang w:eastAsia="zh-HK"/>
+              </w:rPr>
+              <w:t>setDafor</w:t>
+            </w:r>
+            <w:proofErr w:type="spellEnd"/>
+            <w:r>
+              <w:rPr>
+                <w:lang w:eastAsia="zh-HK"/>
+              </w:rPr>
+              <w:t xml:space="preserve">(char </w:t>
+            </w:r>
+            <w:proofErr w:type="spellStart"/>
+            <w:r>
+              <w:rPr>
+                <w:lang w:eastAsia="zh-HK"/>
+              </w:rPr>
+              <w:t>dafor</w:t>
+            </w:r>
+            <w:proofErr w:type="spellEnd"/>
+            <w:r>
+              <w:rPr>
+                <w:lang w:eastAsia="zh-HK"/>
+              </w:rPr>
+              <w:t>)</w:t>
             </w:r>
           </w:p>
         </w:tc>
@@ -2704,12 +3134,17 @@
             <w:tcW w:w="7371" w:type="dxa"/>
           </w:tcPr>
           <w:p>
-            <w:r>
-              <w:t xml:space="preserve">return </w:t>
-            </w:r>
-            <w:proofErr w:type="spellStart"/>
-            <w:r>
-              <w:t>locationImage</w:t>
+            <w:proofErr w:type="spellStart"/>
+            <w:r>
+              <w:t>this.dafor</w:t>
+            </w:r>
+            <w:proofErr w:type="spellEnd"/>
+            <w:r>
+              <w:t xml:space="preserve"> = </w:t>
+            </w:r>
+            <w:proofErr w:type="spellStart"/>
+            <w:r>
+              <w:t>dafor</w:t>
             </w:r>
             <w:proofErr w:type="spellEnd"/>
             <w:r>
@@ -2721,7 +3156,84 @@
           <w:tcPr>
             <w:tcW w:w="2651" w:type="dxa"/>
           </w:tcPr>
-          <w:p/>
+          <w:p>
+            <w:pPr>
+              <w:rPr>
+                <w:lang w:eastAsia="zh-HK"/>
+              </w:rPr>
+            </w:pPr>
+            <w:r>
+              <w:rPr>
+                <w:rFonts w:hint="eastAsia"/>
+                <w:highlight w:val="red"/>
+                <w:lang w:eastAsia="zh-HK"/>
+              </w:rPr>
+              <w:t>33%</w:t>
+            </w:r>
+          </w:p>
+          <w:p>
+            <w:pPr>
+              <w:rPr>
+                <w:lang w:eastAsia="zh-HK"/>
+              </w:rPr>
+            </w:pPr>
+            <w:r>
+              <w:rPr>
+                <w:lang w:eastAsia="zh-HK"/>
+              </w:rPr>
+              <w:t>M</w:t>
+            </w:r>
+            <w:r>
+              <w:rPr>
+                <w:rFonts w:hint="eastAsia"/>
+                <w:lang w:eastAsia="zh-HK"/>
+              </w:rPr>
+              <w:t>issing:</w:t>
+            </w:r>
+          </w:p>
+          <w:p>
+            <w:pPr>
+              <w:rPr>
+                <w:rFonts w:ascii="Times New Roman" w:hAnsi="Times New Roman" w:cs="Times New Roman"/>
+                <w:sz w:val="20"/>
+                <w:szCs w:val="20"/>
+                <w:lang w:eastAsia="zh-HK"/>
+              </w:rPr>
+            </w:pPr>
+            <w:r>
+              <w:rPr>
+                <w:rFonts w:ascii="Times New Roman" w:hAnsi="Times New Roman" w:cs="Times New Roman"/>
+                <w:sz w:val="20"/>
+                <w:szCs w:val="20"/>
+              </w:rPr>
+              <w:t>deletion of the whole recording</w:t>
+            </w:r>
+          </w:p>
+          <w:p>
+            <w:pPr>
+              <w:rPr>
+                <w:rFonts w:ascii="Times New Roman" w:hAnsi="Times New Roman" w:cs="Times New Roman"/>
+                <w:sz w:val="20"/>
+                <w:szCs w:val="20"/>
+                <w:lang w:eastAsia="zh-HK"/>
+              </w:rPr>
+            </w:pPr>
+          </w:p>
+          <w:p>
+            <w:pPr>
+              <w:rPr>
+                <w:lang w:eastAsia="zh-HK"/>
+              </w:rPr>
+            </w:pPr>
+            <w:r>
+              <w:rPr>
+                <w:rFonts w:ascii="Times New Roman" w:hAnsi="Times New Roman" w:cs="Times New Roman"/>
+                <w:sz w:val="20"/>
+                <w:szCs w:val="20"/>
+              </w:rPr>
+              <w:t>deletion of the record for one species</w:t>
+            </w:r>
+          </w:p>
         </w:tc>
       </w:tr>
       <w:tr>
@@ -2767,19 +3279,25 @@
                 <w:lang w:eastAsia="zh-HK"/>
               </w:rPr>
             </w:pPr>
-            <w:proofErr w:type="spellStart"/>
-            <w:r>
-              <w:rPr>
-                <w:lang w:eastAsia="zh-HK"/>
-              </w:rPr>
-              <w:t>getComments</w:t>
-            </w:r>
-            <w:proofErr w:type="spellEnd"/>
-            <w:r>
-              <w:rPr>
-                <w:lang w:eastAsia="zh-HK"/>
-              </w:rPr>
-              <w:t>()</w:t>
+            <w:r>
+              <w:rPr>
+                <w:lang w:eastAsia="zh-HK"/>
+              </w:rPr>
+              <w:t xml:space="preserve">void </w:t>
+            </w:r>
+            <w:proofErr w:type="spellStart"/>
+            <w:r>
+              <w:rPr>
+                <w:lang w:eastAsia="zh-HK"/>
+              </w:rPr>
+              <w:t>setComments</w:t>
+            </w:r>
+            <w:proofErr w:type="spellEnd"/>
+            <w:r>
+              <w:rPr>
+                <w:lang w:eastAsia="zh-HK"/>
+              </w:rPr>
+              <w:t>(String comments)</w:t>
             </w:r>
           </w:p>
         </w:tc>
@@ -2788,8 +3306,13 @@
             <w:tcW w:w="7371" w:type="dxa"/>
           </w:tcPr>
           <w:p>
-            <w:r>
-              <w:t>return comments;</w:t>
+            <w:proofErr w:type="spellStart"/>
+            <w:r>
+              <w:t>this.comments</w:t>
+            </w:r>
+            <w:proofErr w:type="spellEnd"/>
+            <w:r>
+              <w:t xml:space="preserve"> = comments;</w:t>
             </w:r>
           </w:p>
         </w:tc>
@@ -2843,19 +3366,39 @@
                 <w:lang w:eastAsia="zh-HK"/>
               </w:rPr>
             </w:pPr>
-            <w:proofErr w:type="spellStart"/>
-            <w:r>
-              <w:rPr>
-                <w:lang w:eastAsia="zh-HK"/>
-              </w:rPr>
-              <w:t>getDafor</w:t>
-            </w:r>
-            <w:proofErr w:type="spellEnd"/>
-            <w:r>
-              <w:rPr>
-                <w:lang w:eastAsia="zh-HK"/>
-              </w:rPr>
-              <w:t>()</w:t>
+            <w:r>
+              <w:rPr>
+                <w:lang w:eastAsia="zh-HK"/>
+              </w:rPr>
+              <w:t xml:space="preserve">public void </w:t>
+            </w:r>
+            <w:proofErr w:type="spellStart"/>
+            <w:r>
+              <w:rPr>
+                <w:lang w:eastAsia="zh-HK"/>
+              </w:rPr>
+              <w:t>setSpeciesName</w:t>
+            </w:r>
+            <w:proofErr w:type="spellEnd"/>
+            <w:r>
+              <w:rPr>
+                <w:lang w:eastAsia="zh-HK"/>
+              </w:rPr>
+              <w:t xml:space="preserve">(String </w:t>
+            </w:r>
+            <w:proofErr w:type="spellStart"/>
+            <w:r>
+              <w:rPr>
+                <w:lang w:eastAsia="zh-HK"/>
+              </w:rPr>
+              <w:t>speciesName</w:t>
+            </w:r>
+            <w:proofErr w:type="spellEnd"/>
+            <w:r>
+              <w:rPr>
+                <w:lang w:eastAsia="zh-HK"/>
+              </w:rPr>
+              <w:t>)</w:t>
             </w:r>
           </w:p>
         </w:tc>
@@ -2864,12 +3407,17 @@
             <w:tcW w:w="7371" w:type="dxa"/>
           </w:tcPr>
           <w:p>
-            <w:r>
-              <w:t xml:space="preserve">return </w:t>
-            </w:r>
-            <w:proofErr w:type="spellStart"/>
-            <w:r>
-              <w:t>dafor</w:t>
+            <w:proofErr w:type="spellStart"/>
+            <w:r>
+              <w:t>this.speciesName</w:t>
+            </w:r>
+            <w:proofErr w:type="spellEnd"/>
+            <w:r>
+              <w:t xml:space="preserve"> = </w:t>
+            </w:r>
+            <w:proofErr w:type="spellStart"/>
+            <w:r>
+              <w:t>speciesName</w:t>
             </w:r>
             <w:proofErr w:type="spellEnd"/>
             <w:r>
@@ -2899,16 +3447,6 @@
                 <w:lang w:eastAsia="zh-HK"/>
               </w:rPr>
             </w:pPr>
-            <w:r>
-              <w:rPr>
-                <w:rFonts w:ascii="Times New Roman" w:hAnsi="Times New Roman" w:cs="Times New Roman"/>
-                <w:i/>
-                <w:iCs/>
-                <w:sz w:val="20"/>
-                <w:szCs w:val="20"/>
-              </w:rPr>
-              <w:t>FR5 Editing the recording</w:t>
-            </w:r>
           </w:p>
         </w:tc>
         <w:tc>
@@ -2937,26 +3475,32 @@
                 <w:lang w:eastAsia="zh-HK"/>
               </w:rPr>
             </w:pPr>
-            <w:proofErr w:type="spellStart"/>
-            <w:r>
-              <w:rPr>
-                <w:lang w:eastAsia="zh-HK"/>
-              </w:rPr>
-              <w:t>setDafor</w:t>
-            </w:r>
-            <w:proofErr w:type="spellEnd"/>
-            <w:r>
-              <w:rPr>
-                <w:lang w:eastAsia="zh-HK"/>
-              </w:rPr>
-              <w:t xml:space="preserve">(char </w:t>
-            </w:r>
-            <w:proofErr w:type="spellStart"/>
-            <w:r>
-              <w:rPr>
-                <w:lang w:eastAsia="zh-HK"/>
-              </w:rPr>
-              <w:t>dafor</w:t>
+            <w:r>
+              <w:rPr>
+                <w:lang w:eastAsia="zh-HK"/>
+              </w:rPr>
+              <w:t xml:space="preserve">void </w:t>
+            </w:r>
+            <w:proofErr w:type="spellStart"/>
+            <w:r>
+              <w:rPr>
+                <w:lang w:eastAsia="zh-HK"/>
+              </w:rPr>
+              <w:t>setTypLocation</w:t>
+            </w:r>
+            <w:proofErr w:type="spellEnd"/>
+            <w:r>
+              <w:rPr>
+                <w:lang w:eastAsia="zh-HK"/>
+              </w:rPr>
+              <w:t xml:space="preserve">(String </w:t>
+            </w:r>
+            <w:proofErr w:type="spellStart"/>
+            <w:r>
+              <w:rPr>
+                <w:lang w:eastAsia="zh-HK"/>
+              </w:rPr>
+              <w:t>typLocation</w:t>
             </w:r>
             <w:proofErr w:type="spellEnd"/>
             <w:r>
@@ -2974,7 +3518,7 @@
           <w:p>
             <w:proofErr w:type="spellStart"/>
             <w:r>
-              <w:t>this.dafor</w:t>
+              <w:t>this.typLocation</w:t>
             </w:r>
             <w:proofErr w:type="spellEnd"/>
             <w:r>
@@ -2982,7 +3526,7 @@
             </w:r>
             <w:proofErr w:type="spellStart"/>
             <w:r>
-              <w:t>dafor</w:t>
+              <w:t>typLocation</w:t>
             </w:r>
             <w:proofErr w:type="spellEnd"/>
             <w:r>
@@ -2994,84 +3538,7 @@
           <w:tcPr>
             <w:tcW w:w="2651" w:type="dxa"/>
           </w:tcPr>
-          <w:p>
-            <w:pPr>
-              <w:rPr>
-                <w:lang w:eastAsia="zh-HK"/>
-              </w:rPr>
-            </w:pPr>
-            <w:r>
-              <w:rPr>
-                <w:rFonts w:hint="eastAsia"/>
-                <w:highlight w:val="red"/>
-                <w:lang w:eastAsia="zh-HK"/>
-              </w:rPr>
-              <w:t>33%</w:t>
-            </w:r>
-          </w:p>
-          <w:p>
-            <w:pPr>
-              <w:rPr>
-                <w:lang w:eastAsia="zh-HK"/>
-              </w:rPr>
-            </w:pPr>
-            <w:r>
-              <w:rPr>
-                <w:lang w:eastAsia="zh-HK"/>
-              </w:rPr>
-              <w:t>M</w:t>
-            </w:r>
-            <w:r>
-              <w:rPr>
-                <w:rFonts w:hint="eastAsia"/>
-                <w:lang w:eastAsia="zh-HK"/>
-              </w:rPr>
-              <w:t>issing:</w:t>
-            </w:r>
-          </w:p>
-          <w:p>
-            <w:pPr>
-              <w:rPr>
-                <w:rFonts w:ascii="Times New Roman" w:hAnsi="Times New Roman" w:cs="Times New Roman"/>
-                <w:sz w:val="20"/>
-                <w:szCs w:val="20"/>
-                <w:lang w:eastAsia="zh-HK"/>
-              </w:rPr>
-            </w:pPr>
-            <w:r>
-              <w:rPr>
-                <w:rFonts w:ascii="Times New Roman" w:hAnsi="Times New Roman" w:cs="Times New Roman"/>
-                <w:sz w:val="20"/>
-                <w:szCs w:val="20"/>
-              </w:rPr>
-              <w:t>deletion of the whole recording</w:t>
-            </w:r>
-          </w:p>
-          <w:p>
-            <w:pPr>
-              <w:rPr>
-                <w:rFonts w:ascii="Times New Roman" w:hAnsi="Times New Roman" w:cs="Times New Roman"/>
-                <w:sz w:val="20"/>
-                <w:szCs w:val="20"/>
-                <w:lang w:eastAsia="zh-HK"/>
-              </w:rPr>
-            </w:pPr>
-          </w:p>
-          <w:p>
-            <w:pPr>
-              <w:rPr>
-                <w:lang w:eastAsia="zh-HK"/>
-              </w:rPr>
-            </w:pPr>
-            <w:r>
-              <w:rPr>
-                <w:rFonts w:ascii="Times New Roman" w:hAnsi="Times New Roman" w:cs="Times New Roman"/>
-                <w:sz w:val="20"/>
-                <w:szCs w:val="20"/>
-              </w:rPr>
-              <w:t>deletion of the record for one species</w:t>
-            </w:r>
-          </w:p>
+          <w:p/>
         </w:tc>
       </w:tr>
       <w:tr>
@@ -3128,14 +3595,28 @@
               <w:rPr>
                 <w:lang w:eastAsia="zh-HK"/>
               </w:rPr>
-              <w:t>setComments</w:t>
-            </w:r>
-            <w:proofErr w:type="spellEnd"/>
-            <w:r>
-              <w:rPr>
-                <w:lang w:eastAsia="zh-HK"/>
-              </w:rPr>
-              <w:t>(String comments)</w:t>
+              <w:t>setLocationImage</w:t>
+            </w:r>
+            <w:proofErr w:type="spellEnd"/>
+            <w:r>
+              <w:rPr>
+                <w:lang w:eastAsia="zh-HK"/>
+              </w:rPr>
+              <w:t xml:space="preserve">(File </w:t>
+            </w:r>
+            <w:proofErr w:type="spellStart"/>
+            <w:r>
+              <w:rPr>
+                <w:lang w:eastAsia="zh-HK"/>
+              </w:rPr>
+              <w:t>locationImage</w:t>
+            </w:r>
+            <w:proofErr w:type="spellEnd"/>
+            <w:r>
+              <w:rPr>
+                <w:lang w:eastAsia="zh-HK"/>
+              </w:rPr>
+              <w:t>)</w:t>
             </w:r>
           </w:p>
         </w:tc>
@@ -3146,11 +3627,19 @@
           <w:p>
             <w:proofErr w:type="spellStart"/>
             <w:r>
-              <w:t>this.comments</w:t>
-            </w:r>
-            <w:proofErr w:type="spellEnd"/>
-            <w:r>
-              <w:t xml:space="preserve"> = comments;</w:t>
+              <w:t>this.locationImage</w:t>
+            </w:r>
+            <w:proofErr w:type="spellEnd"/>
+            <w:r>
+              <w:t xml:space="preserve"> = </w:t>
+            </w:r>
+            <w:proofErr w:type="spellStart"/>
+            <w:r>
+              <w:t>locationImage</w:t>
+            </w:r>
+            <w:proofErr w:type="spellEnd"/>
+            <w:r>
+              <w:t>;</w:t>
             </w:r>
           </w:p>
         </w:tc>
@@ -3208,28 +3697,28 @@
               <w:rPr>
                 <w:lang w:eastAsia="zh-HK"/>
               </w:rPr>
-              <w:t xml:space="preserve">public void </w:t>
-            </w:r>
-            <w:proofErr w:type="spellStart"/>
-            <w:r>
-              <w:rPr>
-                <w:lang w:eastAsia="zh-HK"/>
-              </w:rPr>
-              <w:t>setSpeciesName</w:t>
-            </w:r>
-            <w:proofErr w:type="spellEnd"/>
-            <w:r>
-              <w:rPr>
-                <w:lang w:eastAsia="zh-HK"/>
-              </w:rPr>
-              <w:t xml:space="preserve">(String </w:t>
-            </w:r>
-            <w:proofErr w:type="spellStart"/>
-            <w:r>
-              <w:rPr>
-                <w:lang w:eastAsia="zh-HK"/>
-              </w:rPr>
-              <w:t>speciesName</w:t>
+              <w:t xml:space="preserve">void </w:t>
+            </w:r>
+            <w:proofErr w:type="spellStart"/>
+            <w:r>
+              <w:rPr>
+                <w:lang w:eastAsia="zh-HK"/>
+              </w:rPr>
+              <w:t>setSpeciesImage</w:t>
+            </w:r>
+            <w:proofErr w:type="spellEnd"/>
+            <w:r>
+              <w:rPr>
+                <w:lang w:eastAsia="zh-HK"/>
+              </w:rPr>
+              <w:t xml:space="preserve">(File </w:t>
+            </w:r>
+            <w:proofErr w:type="spellStart"/>
+            <w:r>
+              <w:rPr>
+                <w:lang w:eastAsia="zh-HK"/>
+              </w:rPr>
+              <w:t>speciesImage</w:t>
             </w:r>
             <w:proofErr w:type="spellEnd"/>
             <w:r>
@@ -3247,7 +3736,7 @@
           <w:p>
             <w:proofErr w:type="spellStart"/>
             <w:r>
-              <w:t>this.speciesName</w:t>
+              <w:t>this.speciesImage</w:t>
             </w:r>
             <w:proofErr w:type="spellEnd"/>
             <w:r>
@@ -3255,7 +3744,7 @@
             </w:r>
             <w:proofErr w:type="spellStart"/>
             <w:r>
-              <w:t>speciesName</w:t>
+              <w:t>speciesImage</w:t>
             </w:r>
             <w:proofErr w:type="spellEnd"/>
             <w:r>
@@ -3285,6 +3774,13 @@
                 <w:lang w:eastAsia="zh-HK"/>
               </w:rPr>
             </w:pPr>
+            <w:r>
+              <w:rPr>
+                <w:rFonts w:hint="eastAsia"/>
+                <w:lang w:eastAsia="zh-HK"/>
+              </w:rPr>
+              <w:t>FR6 sending record to server</w:t>
+            </w:r>
           </w:p>
         </w:tc>
         <w:tc>
@@ -3297,55 +3793,12 @@
                 <w:lang w:eastAsia="zh-HK"/>
               </w:rPr>
             </w:pPr>
-            <w:proofErr w:type="spellStart"/>
-            <w:r>
-              <w:rPr>
-                <w:rFonts w:hint="eastAsia"/>
-                <w:lang w:eastAsia="zh-HK"/>
-              </w:rPr>
-              <w:t>SpeciesRecord</w:t>
-            </w:r>
-            <w:proofErr w:type="spellEnd"/>
-          </w:p>
-          <w:p>
-            <w:pPr>
-              <w:rPr>
-                <w:lang w:eastAsia="zh-HK"/>
-              </w:rPr>
-            </w:pPr>
-            <w:r>
-              <w:rPr>
-                <w:lang w:eastAsia="zh-HK"/>
-              </w:rPr>
-              <w:t xml:space="preserve">void </w:t>
-            </w:r>
-            <w:proofErr w:type="spellStart"/>
-            <w:r>
-              <w:rPr>
-                <w:lang w:eastAsia="zh-HK"/>
-              </w:rPr>
-              <w:t>setTypLocation</w:t>
-            </w:r>
-            <w:proofErr w:type="spellEnd"/>
-            <w:r>
-              <w:rPr>
-                <w:lang w:eastAsia="zh-HK"/>
-              </w:rPr>
-              <w:t xml:space="preserve">(String </w:t>
-            </w:r>
-            <w:proofErr w:type="spellStart"/>
-            <w:r>
-              <w:rPr>
-                <w:lang w:eastAsia="zh-HK"/>
-              </w:rPr>
-              <w:t>typLocation</w:t>
-            </w:r>
-            <w:proofErr w:type="spellEnd"/>
-            <w:r>
-              <w:rPr>
-                <w:lang w:eastAsia="zh-HK"/>
-              </w:rPr>
-              <w:t>)</w:t>
+            <w:r>
+              <w:rPr>
+                <w:rFonts w:hint="eastAsia"/>
+                <w:lang w:eastAsia="zh-HK"/>
+              </w:rPr>
+              <w:t>/</w:t>
             </w:r>
           </w:p>
         </w:tc>
@@ -3354,21 +3807,17 @@
             <w:tcW w:w="7371" w:type="dxa"/>
           </w:tcPr>
           <w:p>
-            <w:proofErr w:type="spellStart"/>
-            <w:r>
-              <w:t>this.typLocation</w:t>
-            </w:r>
-            <w:proofErr w:type="spellEnd"/>
-            <w:r>
-              <w:t xml:space="preserve"> = </w:t>
-            </w:r>
-            <w:proofErr w:type="spellStart"/>
-            <w:r>
-              <w:t>typLocation</w:t>
-            </w:r>
-            <w:proofErr w:type="spellEnd"/>
-            <w:r>
-              <w:t>;</w:t>
+            <w:pPr>
+              <w:rPr>
+                <w:lang w:eastAsia="zh-HK"/>
+              </w:rPr>
+            </w:pPr>
+            <w:r>
+              <w:rPr>
+                <w:rFonts w:hint="eastAsia"/>
+                <w:lang w:eastAsia="zh-HK"/>
+              </w:rPr>
+              <w:t>/</w:t>
             </w:r>
           </w:p>
         </w:tc>
@@ -3376,7 +3825,49 @@
           <w:tcPr>
             <w:tcW w:w="2651" w:type="dxa"/>
           </w:tcPr>
-          <w:p/>
+          <w:p>
+            <w:pPr>
+              <w:rPr>
+                <w:lang w:eastAsia="zh-HK"/>
+              </w:rPr>
+            </w:pPr>
+            <w:r>
+              <w:rPr>
+                <w:rFonts w:hint="eastAsia"/>
+                <w:color w:val="FFC000"/>
+                <w:lang w:eastAsia="zh-HK"/>
+              </w:rPr>
+              <w:t>55</w:t>
+            </w:r>
+            <w:r>
+              <w:rPr>
+                <w:rFonts w:hint="eastAsia"/>
+                <w:color w:val="FFC000"/>
+                <w:lang w:eastAsia="zh-HK"/>
+              </w:rPr>
+              <w:t xml:space="preserve">% </w:t>
+            </w:r>
+          </w:p>
+          <w:p>
+            <w:pPr>
+              <w:rPr>
+                <w:lang w:eastAsia="zh-HK"/>
+              </w:rPr>
+            </w:pPr>
+            <w:r>
+              <w:rPr>
+                <w:lang w:eastAsia="zh-HK"/>
+              </w:rPr>
+              <w:t>W</w:t>
+            </w:r>
+            <w:r>
+              <w:rPr>
+                <w:rFonts w:hint="eastAsia"/>
+                <w:lang w:eastAsia="zh-HK"/>
+              </w:rPr>
+              <w:t>e tested connection between the data base and the app but have not implement to it yet</w:t>
+            </w:r>
+          </w:p>
         </w:tc>
       </w:tr>
       <w:tr>
@@ -3394,6 +3885,13 @@
                 <w:lang w:eastAsia="zh-HK"/>
               </w:rPr>
             </w:pPr>
+            <w:r>
+              <w:rPr>
+                <w:rFonts w:hint="eastAsia"/>
+                <w:lang w:eastAsia="zh-HK"/>
+              </w:rPr>
+              <w:t>FR7 Receiving recordings on the server</w:t>
+            </w:r>
           </w:p>
         </w:tc>
         <w:tc>
@@ -3406,55 +3904,12 @@
                 <w:lang w:eastAsia="zh-HK"/>
               </w:rPr>
             </w:pPr>
-            <w:proofErr w:type="spellStart"/>
-            <w:r>
-              <w:rPr>
-                <w:rFonts w:hint="eastAsia"/>
-                <w:lang w:eastAsia="zh-HK"/>
-              </w:rPr>
-              <w:t>SpeciesRecord</w:t>
-            </w:r>
-            <w:proofErr w:type="spellEnd"/>
-          </w:p>
-          <w:p>
-            <w:pPr>
-              <w:rPr>
-                <w:lang w:eastAsia="zh-HK"/>
-              </w:rPr>
-            </w:pPr>
-            <w:r>
-              <w:rPr>
-                <w:lang w:eastAsia="zh-HK"/>
-              </w:rPr>
-              <w:t xml:space="preserve">void </w:t>
-            </w:r>
-            <w:proofErr w:type="spellStart"/>
-            <w:r>
-              <w:rPr>
-                <w:lang w:eastAsia="zh-HK"/>
-              </w:rPr>
-              <w:t>setLocationImage</w:t>
-            </w:r>
-            <w:proofErr w:type="spellEnd"/>
-            <w:r>
-              <w:rPr>
-                <w:lang w:eastAsia="zh-HK"/>
-              </w:rPr>
-              <w:t xml:space="preserve">(File </w:t>
-            </w:r>
-            <w:proofErr w:type="spellStart"/>
-            <w:r>
-              <w:rPr>
-                <w:lang w:eastAsia="zh-HK"/>
-              </w:rPr>
-              <w:t>locationImage</w:t>
-            </w:r>
-            <w:proofErr w:type="spellEnd"/>
-            <w:r>
-              <w:rPr>
-                <w:lang w:eastAsia="zh-HK"/>
-              </w:rPr>
-              <w:t>)</w:t>
+            <w:r>
+              <w:rPr>
+                <w:rFonts w:hint="eastAsia"/>
+                <w:lang w:eastAsia="zh-HK"/>
+              </w:rPr>
+              <w:t>/</w:t>
             </w:r>
           </w:p>
         </w:tc>
@@ -3463,21 +3918,17 @@
             <w:tcW w:w="7371" w:type="dxa"/>
           </w:tcPr>
           <w:p>
-            <w:proofErr w:type="spellStart"/>
-            <w:r>
-              <w:t>this.locationImage</w:t>
-            </w:r>
-            <w:proofErr w:type="spellEnd"/>
-            <w:r>
-              <w:t xml:space="preserve"> = </w:t>
-            </w:r>
-            <w:proofErr w:type="spellStart"/>
-            <w:r>
-              <w:t>locationImage</w:t>
-            </w:r>
-            <w:proofErr w:type="spellEnd"/>
-            <w:r>
-              <w:t>;</w:t>
+            <w:pPr>
+              <w:rPr>
+                <w:lang w:eastAsia="zh-HK"/>
+              </w:rPr>
+            </w:pPr>
+            <w:r>
+              <w:rPr>
+                <w:rFonts w:hint="eastAsia"/>
+                <w:lang w:eastAsia="zh-HK"/>
+              </w:rPr>
+              <w:t>/</w:t>
             </w:r>
           </w:p>
         </w:tc>
@@ -3485,7 +3936,42 @@
           <w:tcPr>
             <w:tcW w:w="2651" w:type="dxa"/>
           </w:tcPr>
-          <w:p/>
+          <w:p>
+            <w:pPr>
+              <w:rPr>
+                <w:color w:val="FFC000"/>
+                <w:lang w:eastAsia="zh-HK"/>
+              </w:rPr>
+            </w:pPr>
+            <w:r>
+              <w:rPr>
+                <w:rFonts w:hint="eastAsia"/>
+                <w:color w:val="FFC000"/>
+                <w:lang w:eastAsia="zh-HK"/>
+              </w:rPr>
+              <w:t>40%</w:t>
+            </w:r>
+          </w:p>
+          <w:p>
+            <w:pPr>
+              <w:rPr>
+                <w:lang w:eastAsia="zh-HK"/>
+              </w:rPr>
+            </w:pPr>
+            <w:r>
+              <w:rPr>
+                <w:lang w:eastAsia="zh-HK"/>
+              </w:rPr>
+              <w:t>T</w:t>
+            </w:r>
+            <w:r>
+              <w:rPr>
+                <w:rFonts w:hint="eastAsia"/>
+                <w:lang w:eastAsia="zh-HK"/>
+              </w:rPr>
+              <w:t>he sending part is not yet complete so do the receiving part</w:t>
+            </w:r>
+          </w:p>
         </w:tc>
       </w:tr>
       <w:tr>
@@ -3503,6 +3989,23 @@
                 <w:lang w:eastAsia="zh-HK"/>
               </w:rPr>
             </w:pPr>
+            <w:r>
+              <w:rPr>
+                <w:rFonts w:hint="eastAsia"/>
+                <w:lang w:eastAsia="zh-HK"/>
+              </w:rPr>
+              <w:t xml:space="preserve">FR8 </w:t>
+            </w:r>
+            <w:r>
+              <w:rPr>
+                <w:rFonts w:ascii="Times New Roman" w:hAnsi="Times New Roman" w:cs="Times New Roman"/>
+                <w:i/>
+                <w:iCs/>
+                <w:sz w:val="20"/>
+                <w:szCs w:val="20"/>
+              </w:rPr>
+              <w:t>Addition and maintenance of reserves data</w:t>
+            </w:r>
           </w:p>
         </w:tc>
         <w:tc>
@@ -3515,55 +4018,12 @@
                 <w:lang w:eastAsia="zh-HK"/>
               </w:rPr>
             </w:pPr>
-            <w:proofErr w:type="spellStart"/>
-            <w:r>
-              <w:rPr>
-                <w:rFonts w:hint="eastAsia"/>
-                <w:lang w:eastAsia="zh-HK"/>
-              </w:rPr>
-              <w:t>SpeciesRecord</w:t>
-            </w:r>
-            <w:proofErr w:type="spellEnd"/>
-          </w:p>
-          <w:p>
-            <w:pPr>
-              <w:rPr>
-                <w:lang w:eastAsia="zh-HK"/>
-              </w:rPr>
-            </w:pPr>
-            <w:r>
-              <w:rPr>
-                <w:lang w:eastAsia="zh-HK"/>
-              </w:rPr>
-              <w:t xml:space="preserve">void </w:t>
-            </w:r>
-            <w:proofErr w:type="spellStart"/>
-            <w:r>
-              <w:rPr>
-                <w:lang w:eastAsia="zh-HK"/>
-              </w:rPr>
-              <w:t>setSpeciesImage</w:t>
-            </w:r>
-            <w:proofErr w:type="spellEnd"/>
-            <w:r>
-              <w:rPr>
-                <w:lang w:eastAsia="zh-HK"/>
-              </w:rPr>
-              <w:t xml:space="preserve">(File </w:t>
-            </w:r>
-            <w:proofErr w:type="spellStart"/>
-            <w:r>
-              <w:rPr>
-                <w:lang w:eastAsia="zh-HK"/>
-              </w:rPr>
-              <w:t>speciesImage</w:t>
-            </w:r>
-            <w:proofErr w:type="spellEnd"/>
-            <w:r>
-              <w:rPr>
-                <w:lang w:eastAsia="zh-HK"/>
-              </w:rPr>
-              <w:t>)</w:t>
+            <w:r>
+              <w:rPr>
+                <w:rFonts w:hint="eastAsia"/>
+                <w:lang w:eastAsia="zh-HK"/>
+              </w:rPr>
+              <w:t>/</w:t>
             </w:r>
           </w:p>
         </w:tc>
@@ -3572,21 +4032,17 @@
             <w:tcW w:w="7371" w:type="dxa"/>
           </w:tcPr>
           <w:p>
-            <w:proofErr w:type="spellStart"/>
-            <w:r>
-              <w:t>this.speciesImage</w:t>
-            </w:r>
-            <w:proofErr w:type="spellEnd"/>
-            <w:r>
-              <w:t xml:space="preserve"> = </w:t>
-            </w:r>
-            <w:proofErr w:type="spellStart"/>
-            <w:r>
-              <w:t>speciesImage</w:t>
-            </w:r>
-            <w:proofErr w:type="spellEnd"/>
-            <w:r>
-              <w:t>;</w:t>
+            <w:pPr>
+              <w:rPr>
+                <w:lang w:eastAsia="zh-HK"/>
+              </w:rPr>
+            </w:pPr>
+            <w:r>
+              <w:rPr>
+                <w:rFonts w:hint="eastAsia"/>
+                <w:lang w:eastAsia="zh-HK"/>
+              </w:rPr>
+              <w:t>/</w:t>
             </w:r>
           </w:p>
         </w:tc>
@@ -3594,7 +4050,62 @@
           <w:tcPr>
             <w:tcW w:w="2651" w:type="dxa"/>
           </w:tcPr>
-          <w:p/>
+          <w:p>
+            <w:pPr>
+              <w:rPr>
+                <w:color w:val="FFC000"/>
+                <w:lang w:eastAsia="zh-HK"/>
+              </w:rPr>
+            </w:pPr>
+            <w:r>
+              <w:rPr>
+                <w:rFonts w:hint="eastAsia"/>
+                <w:color w:val="FFC000"/>
+                <w:lang w:eastAsia="zh-HK"/>
+              </w:rPr>
+              <w:t>90%</w:t>
+            </w:r>
+          </w:p>
+          <w:p>
+            <w:pPr>
+              <w:rPr>
+                <w:color w:val="FFC000"/>
+                <w:lang w:eastAsia="zh-HK"/>
+              </w:rPr>
+            </w:pPr>
+            <w:r>
+              <w:rPr>
+                <w:rFonts w:hint="eastAsia"/>
+                <w:lang w:eastAsia="zh-HK"/>
+              </w:rPr>
+              <w:t xml:space="preserve">Missing </w:t>
+            </w:r>
+            <w:r>
+              <w:rPr>
+                <w:rFonts w:ascii="Times New Roman" w:hAnsi="Times New Roman" w:cs="Times New Roman"/>
+                <w:sz w:val="20"/>
+                <w:szCs w:val="20"/>
+              </w:rPr>
+              <w:t>location</w:t>
+            </w:r>
+            <w:r>
+              <w:rPr>
+                <w:rFonts w:ascii="Times New Roman" w:hAnsi="Times New Roman" w:cs="Times New Roman" w:hint="eastAsia"/>
+                <w:sz w:val="20"/>
+                <w:szCs w:val="20"/>
+                <w:lang w:eastAsia="zh-HK"/>
+              </w:rPr>
+              <w:t xml:space="preserve"> </w:t>
+            </w:r>
+            <w:r>
+              <w:rPr>
+                <w:rFonts w:ascii="Times New Roman" w:hAnsi="Times New Roman" w:cs="Times New Roman"/>
+                <w:sz w:val="20"/>
+                <w:szCs w:val="20"/>
+              </w:rPr>
+              <w:t xml:space="preserve"> OS grid reference</w:t>
+            </w:r>
+          </w:p>
         </w:tc>
       </w:tr>
       <w:tr>
@@ -3614,10 +4125,13 @@
             </w:pPr>
             <w:r>
               <w:rPr>
-                <w:rFonts w:hint="eastAsia"/>
-                <w:lang w:eastAsia="zh-HK"/>
-              </w:rPr>
-              <w:t>FR6 sending record to server</w:t>
+                <w:rFonts w:ascii="Times New Roman" w:hAnsi="Times New Roman" w:cs="Times New Roman"/>
+                <w:i/>
+                <w:iCs/>
+                <w:sz w:val="20"/>
+                <w:szCs w:val="20"/>
+              </w:rPr>
+              <w:t>FR9 Browsing species records</w:t>
             </w:r>
           </w:p>
         </w:tc>
@@ -3666,16 +4180,17 @@
           <w:p>
             <w:pPr>
               <w:rPr>
-                <w:lang w:eastAsia="zh-HK"/>
-              </w:rPr>
-            </w:pPr>
-            <w:r>
-              <w:rPr>
-                <w:rFonts w:hint="eastAsia"/>
                 <w:color w:val="FFC000"/>
                 <w:lang w:eastAsia="zh-HK"/>
               </w:rPr>
-              <w:t xml:space="preserve">50% </w:t>
+            </w:pPr>
+            <w:r>
+              <w:rPr>
+                <w:rFonts w:hint="eastAsia"/>
+                <w:color w:val="FFC000"/>
+                <w:lang w:eastAsia="zh-HK"/>
+              </w:rPr>
+              <w:t xml:space="preserve"> 50%</w:t>
             </w:r>
           </w:p>
           <w:p>
@@ -3695,7 +4210,14 @@
                 <w:rFonts w:hint="eastAsia"/>
                 <w:lang w:eastAsia="zh-HK"/>
               </w:rPr>
-              <w:t>e tested connection between the data base and the app but have not implement to it yet</w:t>
+              <w:t xml:space="preserve">e got reserves </w:t>
+            </w:r>
+            <w:r>
+              <w:rPr>
+                <w:rFonts w:hint="eastAsia"/>
+                <w:lang w:eastAsia="zh-HK"/>
+              </w:rPr>
+              <w:t>but not complete the records in reserve</w:t>
             </w:r>
           </w:p>
         </w:tc>
@@ -3712,8 +4234,6 @@
       <w:r>
         <w:br w:type="page"/>
       </w:r>
-      <w:bookmarkStart w:id="0" w:name="_GoBack"/>
-      <w:bookmarkEnd w:id="0"/>
     </w:p>
     <w:tbl>
       <w:tblPr>
@@ -4157,8 +4677,18 @@
                 <w:rFonts w:ascii="Calibri" w:hAnsi="Calibri" w:cs="Calibri"/>
                 <w:sz w:val="22"/>
                 <w:szCs w:val="22"/>
-              </w:rPr>
-            </w:pPr>
+                <w:lang w:eastAsia="zh-HK"/>
+              </w:rPr>
+            </w:pPr>
+            <w:r>
+              <w:rPr>
+                <w:rFonts w:ascii="Calibri" w:hAnsi="Calibri" w:cs="Calibri" w:hint="eastAsia"/>
+                <w:sz w:val="22"/>
+                <w:szCs w:val="22"/>
+                <w:lang w:eastAsia="zh-HK"/>
+              </w:rPr>
+              <w:t>1.1</w:t>
+            </w:r>
           </w:p>
         </w:tc>
         <w:tc>
@@ -4172,8 +4702,18 @@
                 <w:rFonts w:ascii="Calibri" w:hAnsi="Calibri" w:cs="Calibri"/>
                 <w:sz w:val="22"/>
                 <w:szCs w:val="22"/>
-              </w:rPr>
-            </w:pPr>
+                <w:lang w:eastAsia="zh-HK"/>
+              </w:rPr>
+            </w:pPr>
+            <w:r>
+              <w:rPr>
+                <w:rFonts w:ascii="Calibri" w:hAnsi="Calibri" w:cs="Calibri" w:hint="eastAsia"/>
+                <w:sz w:val="22"/>
+                <w:szCs w:val="22"/>
+                <w:lang w:eastAsia="zh-HK"/>
+              </w:rPr>
+              <w:t>23/01/15</w:t>
+            </w:r>
           </w:p>
         </w:tc>
         <w:tc>
@@ -4187,23 +4727,54 @@
                 <w:rFonts w:ascii="Calibri" w:hAnsi="Calibri" w:cs="Calibri"/>
                 <w:sz w:val="22"/>
                 <w:szCs w:val="22"/>
-              </w:rPr>
-            </w:pPr>
-          </w:p>
-        </w:tc>
-        <w:tc>
-          <w:tcPr>
-            <w:tcW w:w="1847" w:type="dxa"/>
-          </w:tcPr>
-          <w:p>
-            <w:pPr>
-              <w:pStyle w:val="Default"/>
+                <w:lang w:eastAsia="zh-HK"/>
+              </w:rPr>
+            </w:pPr>
+            <w:r>
               <w:rPr>
                 <w:rFonts w:ascii="Calibri" w:hAnsi="Calibri" w:cs="Calibri"/>
                 <w:sz w:val="22"/>
                 <w:szCs w:val="22"/>
-              </w:rPr>
-            </w:pPr>
+                <w:lang w:eastAsia="zh-HK"/>
+              </w:rPr>
+              <w:t>A</w:t>
+            </w:r>
+            <w:r>
+              <w:rPr>
+                <w:rFonts w:ascii="Calibri" w:hAnsi="Calibri" w:cs="Calibri" w:hint="eastAsia"/>
+                <w:sz w:val="22"/>
+                <w:szCs w:val="22"/>
+                <w:lang w:eastAsia="zh-HK"/>
+              </w:rPr>
+              <w:t>dded web progress</w:t>
+            </w:r>
+          </w:p>
+        </w:tc>
+        <w:tc>
+          <w:tcPr>
+            <w:tcW w:w="1847" w:type="dxa"/>
+          </w:tcPr>
+          <w:p>
+            <w:pPr>
+              <w:pStyle w:val="Default"/>
+              <w:rPr>
+                <w:rFonts w:ascii="Calibri" w:hAnsi="Calibri" w:cs="Calibri"/>
+                <w:sz w:val="22"/>
+                <w:szCs w:val="22"/>
+                <w:lang w:eastAsia="zh-HK"/>
+              </w:rPr>
+            </w:pPr>
+            <w:proofErr w:type="spellStart"/>
+            <w:r>
+              <w:rPr>
+                <w:rFonts w:ascii="Calibri" w:hAnsi="Calibri" w:cs="Calibri" w:hint="eastAsia"/>
+                <w:sz w:val="22"/>
+                <w:szCs w:val="22"/>
+                <w:lang w:eastAsia="zh-HK"/>
+              </w:rPr>
+              <w:t>yta</w:t>
+            </w:r>
+            <w:proofErr w:type="spellEnd"/>
           </w:p>
         </w:tc>
       </w:tr>

</xml_diff>